<commit_message>
faut ajouter les bon de commandes, et la possiblité de modifier tous les champs au niveau de Informations Devis dans l'onglet document
</commit_message>
<xml_diff>
--- a/Logiciel_PEP/mysite/polls/templates/polls/Devis_026.docx
+++ b/Logiciel_PEP/mysite/polls/templates/polls/Devis_026.docx
@@ -140,7 +140,7 @@
               </wp:anchor>
             </w:drawing>
           </mc:Choice>
-          <mc:Fallback xmlns="" xmlns:w16du="http://schemas.microsoft.com/office/word/2023/wordml/word16du">
+          <mc:Fallback xmlns:w16du="http://schemas.microsoft.com/office/word/2023/wordml/word16du">
             <w:pict>
               <v:shapetype w14:anchorId="43D4314F" id="_x0000_t6" coordsize="21600,21600" o:spt="6" path="m,l,21600r21600,xe">
                 <v:stroke joinstyle="miter"/>
@@ -306,7 +306,7 @@
               </wp:anchor>
             </w:drawing>
           </mc:Choice>
-          <mc:Fallback xmlns="">
+          <mc:Fallback>
             <w:pict>
               <v:shapetype w14:anchorId="67E88455" id="_x0000_t202" coordsize="21600,21600" o:spt="202" path="m,l,21600r21600,l21600,xe">
                 <v:stroke joinstyle="miter"/>
@@ -480,7 +480,7 @@
               </wp:anchor>
             </w:drawing>
           </mc:Choice>
-          <mc:Fallback xmlns="">
+          <mc:Fallback>
             <w:pict>
               <v:shape w14:anchorId="7BF1F88C" id="_x0000_s1027" type="#_x0000_t202" style="position:absolute;margin-left:478.15pt;margin-top:1pt;width:258pt;height:72.7pt;z-index:251876352;visibility:visible;mso-wrap-style:square;mso-width-percent:0;mso-height-percent:0;mso-wrap-distance-left:9pt;mso-wrap-distance-top:0;mso-wrap-distance-right:9pt;mso-wrap-distance-bottom:0;mso-position-horizontal:absolute;mso-position-horizontal-relative:text;mso-position-vertical:absolute;mso-position-vertical-relative:text;mso-width-percent:0;mso-height-percent:0;mso-width-relative:margin;mso-height-relative:margin;v-text-anchor:top" o:gfxdata="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" filled="f" stroked="f">
                 <v:textbox style="mso-fit-shape-to-text:t">
@@ -739,7 +739,7 @@
               </wp:anchor>
             </w:drawing>
           </mc:Choice>
-          <mc:Fallback xmlns="">
+          <mc:Fallback>
             <w:pict>
               <v:shape w14:anchorId="7B36872A" id="_x0000_s1028" type="#_x0000_t202" style="position:absolute;margin-left:514.95pt;margin-top:4.15pt;width:221.65pt;height:72.7pt;z-index:251881472;visibility:visible;mso-wrap-style:square;mso-width-percent:0;mso-height-percent:0;mso-wrap-distance-left:9pt;mso-wrap-distance-top:0;mso-wrap-distance-right:9pt;mso-wrap-distance-bottom:0;mso-position-horizontal:absolute;mso-position-horizontal-relative:text;mso-position-vertical:absolute;mso-position-vertical-relative:text;mso-width-percent:0;mso-height-percent:0;mso-width-relative:margin;mso-height-relative:margin;v-text-anchor:top" o:gfxdata="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" filled="f" stroked="f">
                 <v:textbox style="mso-fit-shape-to-text:t">
@@ -2490,7 +2490,7 @@
               </wp:anchor>
             </w:drawing>
           </mc:Choice>
-          <mc:Fallback xmlns="" xmlns:w16du="http://schemas.microsoft.com/office/word/2023/wordml/word16du">
+          <mc:Fallback xmlns:w16du="http://schemas.microsoft.com/office/word/2023/wordml/word16du">
             <w:pict>
               <v:shape w14:anchorId="60983910" id="Triangle rectangle 3" o:spid="_x0000_s1026" type="#_x0000_t6" style="position:absolute;margin-left:174.75pt;margin-top:-143.2pt;width:386.9pt;height:948.35pt;rotation:-90;z-index:-251431936;visibility:visible;mso-wrap-style:square;mso-width-percent:0;mso-height-percent:0;mso-wrap-distance-left:9pt;mso-wrap-distance-top:0;mso-wrap-distance-right:9pt;mso-wrap-distance-bottom:0;mso-position-horizontal:absolute;mso-position-horizontal-relative:page;mso-position-vertical:absolute;mso-position-vertical-relative:text;mso-width-percent:0;mso-height-percent:0;mso-width-relative:margin;mso-height-relative:margin;v-text-anchor:middle" o:gfxdata="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" fillcolor="#213754" strokecolor="#192a41" strokeweight="1pt">
                 <v:fill opacity="58339f"/>
@@ -2595,7 +2595,7 @@
               </wp:anchor>
             </w:drawing>
           </mc:Choice>
-          <mc:Fallback xmlns="">
+          <mc:Fallback>
             <w:pict>
               <v:shape w14:anchorId="69C7A438" id="Zone de texte 33" o:spid="_x0000_s1029" type="#_x0000_t202" style="position:absolute;margin-left:65.35pt;margin-top:.6pt;width:116.55pt;height:123.6pt;z-index:251898880;visibility:visible;mso-wrap-style:square;mso-width-percent:0;mso-height-percent:0;mso-wrap-distance-left:9pt;mso-wrap-distance-top:0;mso-wrap-distance-right:9pt;mso-wrap-distance-bottom:0;mso-position-horizontal:right;mso-position-horizontal-relative:margin;mso-position-vertical:absolute;mso-position-vertical-relative:text;mso-width-percent:0;mso-height-percent:0;mso-width-relative:margin;mso-height-relative:margin;v-text-anchor:top" o:gfxdata="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" filled="f" stroked="f" strokeweight=".5pt">
                 <v:textbox>
@@ -3301,7 +3301,7 @@
               </wp:anchor>
             </w:drawing>
           </mc:Choice>
-          <mc:Fallback xmlns="" xmlns:w16du="http://schemas.microsoft.com/office/word/2023/wordml/word16du">
+          <mc:Fallback xmlns:w16du="http://schemas.microsoft.com/office/word/2023/wordml/word16du">
             <w:pict>
               <v:group w14:anchorId="1038B22F" id="Groupe 152" o:spid="_x0000_s1026" style="position:absolute;margin-left:-70.85pt;margin-top:17.95pt;width:18.25pt;height:33.9pt;z-index:251793408" coordsize="231775,430942" o:gfxdata="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">
                 <v:line id="Connecteur droit 153" o:spid="_x0000_s1027" style="position:absolute;visibility:visible;mso-wrap-style:square" from="0,0" to="231775,224790" o:connectortype="straight" o:gfxdata="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" strokecolor="white [3212]" strokeweight="3pt">
@@ -3423,7 +3423,7 @@
               </wp:anchor>
             </w:drawing>
           </mc:Choice>
-          <mc:Fallback xmlns="" xmlns:w16du="http://schemas.microsoft.com/office/word/2023/wordml/word16du">
+          <mc:Fallback xmlns:w16du="http://schemas.microsoft.com/office/word/2023/wordml/word16du">
             <w:pict>
               <v:group w14:anchorId="6E9ABA35" id="Groupe 155" o:spid="_x0000_s1026" style="position:absolute;margin-left:-57.85pt;margin-top:18.25pt;width:18.25pt;height:33.9pt;z-index:251794432" coordsize="231775,430942" o:gfxdata="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">
                 <v:line id="Connecteur droit 156" o:spid="_x0000_s1027" style="position:absolute;visibility:visible;mso-wrap-style:square" from="0,0" to="231775,224790" o:connectortype="straight" o:gfxdata="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" strokecolor="white [3212]" strokeweight="3pt">
@@ -3725,7 +3725,7 @@
               </wp:anchor>
             </w:drawing>
           </mc:Choice>
-          <mc:Fallback xmlns="">
+          <mc:Fallback>
             <w:pict>
               <v:group w14:anchorId="1D977046" id="Groupe 207" o:spid="_x0000_s1030" style="position:absolute;margin-left:473.35pt;margin-top:5.15pt;width:227.1pt;height:186pt;z-index:251766784;mso-width-relative:margin;mso-height-relative:margin" coordorigin="3640,592" coordsize="28851,23636" o:gfxdata="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">
                 <v:shape id="Zone de texte 113" o:spid="_x0000_s1031" type="#_x0000_t202" style="position:absolute;left:3640;top:592;width:28852;height:3735;visibility:visible;mso-wrap-style:square;v-text-anchor:top" o:gfxdata="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" fillcolor="#303854" stroked="f" strokeweight=".5pt">
@@ -4040,7 +4040,7 @@
               </wp:anchor>
             </w:drawing>
           </mc:Choice>
-          <mc:Fallback xmlns="">
+          <mc:Fallback>
             <w:pict>
               <v:group w14:anchorId="7F865C9A" id="Groupe 206" o:spid="_x0000_s1033" style="position:absolute;margin-left:-.65pt;margin-top:5.15pt;width:216.45pt;height:99.35pt;z-index:251763712;mso-width-relative:margin;mso-height-relative:margin" coordorigin="3725,592" coordsize="27496,12627" o:gfxdata="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">
                 <v:shape id="Zone de texte 112" o:spid="_x0000_s1034" type="#_x0000_t202" style="position:absolute;left:3725;top:592;width:27496;height:3734;visibility:visible;mso-wrap-style:square;v-text-anchor:top" o:gfxdata="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" fillcolor="#303854" stroked="f" strokeweight=".5pt">
@@ -4325,7 +4325,7 @@
               </wp:anchor>
             </w:drawing>
           </mc:Choice>
-          <mc:Fallback xmlns="" xmlns:w16du="http://schemas.microsoft.com/office/word/2023/wordml/word16du">
+          <mc:Fallback xmlns:w16du="http://schemas.microsoft.com/office/word/2023/wordml/word16du">
             <w:pict>
               <v:group w14:anchorId="34E124C4" id="Groupe 181" o:spid="_x0000_s1026" style="position:absolute;margin-left:475.65pt;margin-top:47.85pt;width:17.2pt;height:36.95pt;z-index:251808768" coordsize="218440,469542" o:gfxdata="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">
                 <v:line id="Connecteur droit 182" o:spid="_x0000_s1027" style="position:absolute;visibility:visible;mso-wrap-style:square" from="0,431442" to="218440,469542" o:connectortype="straight" o:gfxdata="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" strokecolor="white [3212]" strokeweight="3pt">
@@ -4448,7 +4448,7 @@
               </wp:anchor>
             </w:drawing>
           </mc:Choice>
-          <mc:Fallback xmlns="" xmlns:w16du="http://schemas.microsoft.com/office/word/2023/wordml/word16du">
+          <mc:Fallback xmlns:w16du="http://schemas.microsoft.com/office/word/2023/wordml/word16du">
             <w:pict>
               <v:group w14:anchorId="62C1AA05" id="Groupe 145" o:spid="_x0000_s1026" style="position:absolute;margin-left:322.6pt;margin-top:19.8pt;width:18.25pt;height:33.9pt;z-index:251787264" coordsize="231775,430942" o:gfxdata="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">
                 <v:line id="Connecteur droit 143" o:spid="_x0000_s1027" style="position:absolute;visibility:visible;mso-wrap-style:square" from="0,0" to="231775,224790" o:connectortype="straight" o:gfxdata="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" strokecolor="white [3212]" strokeweight="3pt">
@@ -4571,7 +4571,7 @@
               </wp:anchor>
             </w:drawing>
           </mc:Choice>
-          <mc:Fallback xmlns="" xmlns:w16du="http://schemas.microsoft.com/office/word/2023/wordml/word16du">
+          <mc:Fallback xmlns:w16du="http://schemas.microsoft.com/office/word/2023/wordml/word16du">
             <w:pict>
               <v:group w14:anchorId="006D2E6E" id="Groupe 146" o:spid="_x0000_s1026" style="position:absolute;margin-left:335.6pt;margin-top:20.1pt;width:18.25pt;height:33.9pt;z-index:251789312" coordsize="231775,430942" o:gfxdata="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">
                 <v:line id="Connecteur droit 147" o:spid="_x0000_s1027" style="position:absolute;visibility:visible;mso-wrap-style:square" from="0,0" to="231775,224790" o:connectortype="straight" o:gfxdata="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" strokecolor="white [3212]" strokeweight="3pt">
@@ -4694,7 +4694,7 @@
               </wp:anchor>
             </w:drawing>
           </mc:Choice>
-          <mc:Fallback xmlns="" xmlns:w16du="http://schemas.microsoft.com/office/word/2023/wordml/word16du">
+          <mc:Fallback xmlns:w16du="http://schemas.microsoft.com/office/word/2023/wordml/word16du">
             <w:pict>
               <v:group w14:anchorId="664336D6" id="Groupe 149" o:spid="_x0000_s1026" style="position:absolute;margin-left:348.95pt;margin-top:19.75pt;width:18.25pt;height:33.9pt;z-index:251791360" coordsize="231775,430942" o:gfxdata="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">
                 <v:line id="Connecteur droit 150" o:spid="_x0000_s1027" style="position:absolute;visibility:visible;mso-wrap-style:square" from="0,0" to="231775,224790" o:connectortype="straight" o:gfxdata="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" strokecolor="white [3212]" strokeweight="3pt">
@@ -4929,7 +4929,7 @@
               </wp:anchor>
             </w:drawing>
           </mc:Choice>
-          <mc:Fallback xmlns="">
+          <mc:Fallback>
             <w:pict>
               <v:group w14:anchorId="3533AAD8" id="Groupe 208" o:spid="_x0000_s1036" style="position:absolute;margin-left:240.55pt;margin-top:20.2pt;width:220.55pt;height:114.6pt;z-index:251769856;mso-width-relative:margin;mso-height-relative:margin" coordorigin="3810,338" coordsize="28009,14558" o:gfxdata="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">
                 <v:shape id="Zone de texte 114" o:spid="_x0000_s1037" type="#_x0000_t202" style="position:absolute;left:3810;top:338;width:28009;height:3734;visibility:visible;mso-wrap-style:square;v-text-anchor:top" o:gfxdata="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" fillcolor="#303854" stroked="f" strokeweight=".5pt">
@@ -5190,7 +5190,7 @@
               </wp:anchor>
             </w:drawing>
           </mc:Choice>
-          <mc:Fallback xmlns="" xmlns:w16du="http://schemas.microsoft.com/office/word/2023/wordml/word16du">
+          <mc:Fallback xmlns:w16du="http://schemas.microsoft.com/office/word/2023/wordml/word16du">
             <w:pict>
               <v:group w14:anchorId="4E0DCE0C" id="Groupe 184" o:spid="_x0000_s1026" style="position:absolute;margin-left:465.85pt;margin-top:4.85pt;width:17.2pt;height:36.95pt;z-index:251809792" coordsize="218440,469542" o:gfxdata="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">
                 <v:line id="Connecteur droit 185" o:spid="_x0000_s1027" style="position:absolute;visibility:visible;mso-wrap-style:square" from="0,431442" to="218440,469542" o:connectortype="straight" o:gfxdata="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" strokecolor="white [3212]" strokeweight="3pt">
@@ -5458,7 +5458,7 @@
               </wp:anchor>
             </w:drawing>
           </mc:Choice>
-          <mc:Fallback xmlns="">
+          <mc:Fallback>
             <w:pict>
               <v:group w14:anchorId="56A0F990" id="Groupe 211" o:spid="_x0000_s1039" style="position:absolute;margin-left:-.05pt;margin-top:20.6pt;width:220.55pt;height:115.2pt;z-index:251772928;mso-width-relative:margin;mso-height-relative:margin" coordorigin="3810,423" coordsize="28009,14630" o:gfxdata="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">
                 <v:shape id="Zone de texte 115" o:spid="_x0000_s1040" type="#_x0000_t202" style="position:absolute;left:3810;top:423;width:28009;height:3734;visibility:visible;mso-wrap-style:square;v-text-anchor:top" o:gfxdata="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" fillcolor="#303854" stroked="f" strokeweight=".5pt">
@@ -5761,7 +5761,7 @@
               </wp:anchor>
             </w:drawing>
           </mc:Choice>
-          <mc:Fallback xmlns="">
+          <mc:Fallback>
             <w:pict>
               <v:group w14:anchorId="3A5CE716" id="Groupe 209" o:spid="_x0000_s1042" style="position:absolute;margin-left:479.95pt;margin-top:20pt;width:220.55pt;height:104.4pt;z-index:251776000;mso-width-relative:margin;mso-height-relative:margin" coordorigin="4064,508" coordsize="28009,13258" o:gfxdata="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">
                 <v:shape id="Zone de texte 116" o:spid="_x0000_s1043" type="#_x0000_t202" style="position:absolute;left:4064;top:508;width:28009;height:3733;visibility:visible;mso-wrap-style:square;v-text-anchor:top" o:gfxdata="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" fillcolor="#303854" stroked="f" strokeweight=".5pt">
@@ -5945,7 +5945,7 @@
               </wp:anchor>
             </w:drawing>
           </mc:Choice>
-          <mc:Fallback xmlns="" xmlns:w16du="http://schemas.microsoft.com/office/word/2023/wordml/word16du">
+          <mc:Fallback xmlns:w16du="http://schemas.microsoft.com/office/word/2023/wordml/word16du">
             <w:pict>
               <v:group w14:anchorId="3769E4AF" id="Groupe 178" o:spid="_x0000_s1026" style="position:absolute;margin-left:262.95pt;margin-top:.55pt;width:17.2pt;height:36.95pt;z-index:251758591" coordsize="218440,469542" o:gfxdata="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">
                 <v:line id="Connecteur droit 179" o:spid="_x0000_s1027" style="position:absolute;visibility:visible;mso-wrap-style:square" from="0,431442" to="218440,469542" o:connectortype="straight" o:gfxdata="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" strokecolor="white [3212]" strokeweight="3pt">
@@ -6068,7 +6068,7 @@
               </wp:anchor>
             </w:drawing>
           </mc:Choice>
-          <mc:Fallback xmlns="" xmlns:w16du="http://schemas.microsoft.com/office/word/2023/wordml/word16du">
+          <mc:Fallback xmlns:w16du="http://schemas.microsoft.com/office/word/2023/wordml/word16du">
             <w:pict>
               <v:group w14:anchorId="6F8989FE" id="Groupe 177" o:spid="_x0000_s1026" style="position:absolute;margin-left:253.15pt;margin-top:7.05pt;width:17.2pt;height:36.95pt;z-index:251806720" coordsize="218440,469542" o:gfxdata="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">
                 <v:line id="Connecteur droit 172" o:spid="_x0000_s1027" style="position:absolute;visibility:visible;mso-wrap-style:square" from="0,431442" to="218440,469542" o:connectortype="straight" o:gfxdata="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" strokecolor="white [3212]" strokeweight="3pt">
@@ -6347,7 +6347,7 @@
               </wp:anchor>
             </w:drawing>
           </mc:Choice>
-          <mc:Fallback xmlns="" xmlns:w16du="http://schemas.microsoft.com/office/word/2023/wordml/word16du">
+          <mc:Fallback xmlns:w16du="http://schemas.microsoft.com/office/word/2023/wordml/word16du">
             <w:pict>
               <v:group w14:anchorId="66545FD1" id="Groupe 161" o:spid="_x0000_s1026" style="position:absolute;margin-left:327.5pt;margin-top:48.7pt;width:18.25pt;height:33.9pt;z-index:251797504" coordsize="231775,430942" o:gfxdata="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">
                 <v:line id="Connecteur droit 162" o:spid="_x0000_s1027" style="position:absolute;visibility:visible;mso-wrap-style:square" from="0,0" to="231775,224790" o:connectortype="straight" o:gfxdata="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" strokecolor="white [3212]" strokeweight="3pt">
@@ -6470,7 +6470,7 @@
               </wp:anchor>
             </w:drawing>
           </mc:Choice>
-          <mc:Fallback xmlns="" xmlns:w16du="http://schemas.microsoft.com/office/word/2023/wordml/word16du">
+          <mc:Fallback xmlns:w16du="http://schemas.microsoft.com/office/word/2023/wordml/word16du">
             <w:pict>
               <v:group w14:anchorId="5F8B005B" id="Groupe 164" o:spid="_x0000_s1026" style="position:absolute;margin-left:340.5pt;margin-top:49pt;width:18.25pt;height:33.9pt;z-index:251798528" coordsize="231775,430942" o:gfxdata="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">
                 <v:line id="Connecteur droit 165" o:spid="_x0000_s1027" style="position:absolute;visibility:visible;mso-wrap-style:square" from="0,0" to="231775,224790" o:connectortype="straight" o:gfxdata="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" strokecolor="white [3212]" strokeweight="3pt">
@@ -6593,7 +6593,7 @@
               </wp:anchor>
             </w:drawing>
           </mc:Choice>
-          <mc:Fallback xmlns="" xmlns:w16du="http://schemas.microsoft.com/office/word/2023/wordml/word16du">
+          <mc:Fallback xmlns:w16du="http://schemas.microsoft.com/office/word/2023/wordml/word16du">
             <w:pict>
               <v:group w14:anchorId="633A9771" id="Groupe 167" o:spid="_x0000_s1026" style="position:absolute;margin-left:353.8pt;margin-top:48.7pt;width:18.25pt;height:33.9pt;z-index:251799552" coordsize="231775,430942" o:gfxdata="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">
                 <v:line id="Connecteur droit 168" o:spid="_x0000_s1027" style="position:absolute;visibility:visible;mso-wrap-style:square" from="0,0" to="231775,224790" o:connectortype="straight" o:gfxdata="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" strokecolor="white [3212]" strokeweight="3pt">
@@ -6922,7 +6922,7 @@
               </wp:anchor>
             </w:drawing>
           </mc:Choice>
-          <mc:Fallback xmlns="">
+          <mc:Fallback>
             <w:pict>
               <v:shape w14:anchorId="13A7E9D5" id="Zone de texte 6" o:spid="_x0000_s1045" type="#_x0000_t202" style="position:absolute;margin-left:0;margin-top:26.3pt;width:321pt;height:61.8pt;z-index:251988992;visibility:visible;mso-wrap-style:square;mso-width-percent:0;mso-height-percent:0;mso-wrap-distance-left:9pt;mso-wrap-distance-top:0;mso-wrap-distance-right:9pt;mso-wrap-distance-bottom:0;mso-position-horizontal:center;mso-position-horizontal-relative:margin;mso-position-vertical:absolute;mso-position-vertical-relative:text;mso-width-percent:0;mso-height-percent:0;mso-width-relative:margin;mso-height-relative:margin;v-text-anchor:top" o:gfxdata="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" fillcolor="white [3201]" stroked="f" strokeweight=".5pt">
                 <v:textbox>
@@ -7214,7 +7214,7 @@
               </wp:anchor>
             </w:drawing>
           </mc:Choice>
-          <mc:Fallback xmlns="">
+          <mc:Fallback>
             <w:pict>
               <v:shape w14:anchorId="2BC25B89" id="Zone de texte 5" o:spid="_x0000_s1046" type="#_x0000_t202" style="position:absolute;margin-left:544.95pt;margin-top:7.65pt;width:155.4pt;height:40.2pt;z-index:251984896;visibility:visible;mso-wrap-style:square;mso-width-percent:0;mso-height-percent:0;mso-wrap-distance-left:9pt;mso-wrap-distance-top:0;mso-wrap-distance-right:9pt;mso-wrap-distance-bottom:0;mso-position-horizontal:absolute;mso-position-horizontal-relative:margin;mso-position-vertical:absolute;mso-position-vertical-relative:text;mso-width-percent:0;mso-height-percent:0;mso-width-relative:margin;mso-height-relative:margin;v-text-anchor:top" o:gfxdata="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" fillcolor="white [3201]" stroked="f" strokeweight=".5pt">
                 <v:textbox>
@@ -7412,7 +7412,7 @@
               </wp:anchor>
             </w:drawing>
           </mc:Choice>
-          <mc:Fallback xmlns="">
+          <mc:Fallback>
             <w:pict>
               <v:shape w14:anchorId="5A3E515D" id="Zone de texte 4" o:spid="_x0000_s1047" type="#_x0000_t202" style="position:absolute;margin-left:-13.95pt;margin-top:7.8pt;width:181.2pt;height:42.6pt;z-index:251987968;visibility:visible;mso-wrap-style:square;mso-width-percent:0;mso-height-percent:0;mso-wrap-distance-left:9pt;mso-wrap-distance-top:0;mso-wrap-distance-right:9pt;mso-wrap-distance-bottom:0;mso-position-horizontal:absolute;mso-position-horizontal-relative:margin;mso-position-vertical:absolute;mso-position-vertical-relative:text;mso-width-percent:0;mso-height-percent:0;mso-width-relative:margin;mso-height-relative:margin;v-text-anchor:top" o:gfxdata="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" fillcolor="white [3201]" stroked="f" strokeweight=".5pt">
                 <v:textbox>
@@ -7792,7 +7792,7 @@
               </wp:anchor>
             </w:drawing>
           </mc:Choice>
-          <mc:Fallback xmlns="">
+          <mc:Fallback>
             <w:pict>
               <v:shape w14:anchorId="23C43846" id="Zone de texte 3" o:spid="_x0000_s1048" type="#_x0000_t202" style="position:absolute;margin-left:533.7pt;margin-top:68.05pt;width:181.2pt;height:42.6pt;z-index:251992064;visibility:visible;mso-wrap-style:square;mso-width-percent:0;mso-height-percent:0;mso-wrap-distance-left:9pt;mso-wrap-distance-top:0;mso-wrap-distance-right:9pt;mso-wrap-distance-bottom:0;mso-position-horizontal:absolute;mso-position-horizontal-relative:margin;mso-position-vertical:absolute;mso-position-vertical-relative:text;mso-width-percent:0;mso-height-percent:0;mso-width-relative:margin;mso-height-relative:margin;v-text-anchor:top" o:gfxdata="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" fillcolor="white [3201]" stroked="f" strokeweight=".5pt">
                 <v:textbox>
@@ -7987,7 +7987,7 @@
               </wp:anchor>
             </w:drawing>
           </mc:Choice>
-          <mc:Fallback xmlns="">
+          <mc:Fallback>
             <w:pict>
               <v:shape w14:anchorId="39AFA6F4" id="Zone de texte 2" o:spid="_x0000_s1049" type="#_x0000_t202" style="position:absolute;margin-left:-13.7pt;margin-top:68.5pt;width:181.2pt;height:42.6pt;z-index:251986944;visibility:visible;mso-wrap-style:square;mso-width-percent:0;mso-height-percent:0;mso-wrap-distance-left:9pt;mso-wrap-distance-top:0;mso-wrap-distance-right:9pt;mso-wrap-distance-bottom:0;mso-position-horizontal:absolute;mso-position-horizontal-relative:margin;mso-position-vertical:absolute;mso-position-vertical-relative:text;mso-width-percent:0;mso-height-percent:0;mso-width-relative:margin;mso-height-relative:margin;v-text-anchor:top" o:gfxdata="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" fillcolor="white [3201]" stroked="f" strokeweight=".5pt">
                 <v:textbox>
@@ -8183,7 +8183,7 @@
               </wp:anchor>
             </w:drawing>
           </mc:Choice>
-          <mc:Fallback xmlns="">
+          <mc:Fallback>
             <w:pict>
               <v:shape w14:anchorId="22A4AA18" id="Zone de texte 1" o:spid="_x0000_s1050" type="#_x0000_t202" style="position:absolute;margin-left:218.85pt;margin-top:18.85pt;width:261.75pt;height:48.6pt;z-index:251985920;visibility:visible;mso-wrap-style:square;mso-width-percent:0;mso-height-percent:0;mso-wrap-distance-left:9pt;mso-wrap-distance-top:0;mso-wrap-distance-right:9pt;mso-wrap-distance-bottom:0;mso-position-horizontal:absolute;mso-position-horizontal-relative:margin;mso-position-vertical:absolute;mso-position-vertical-relative:text;mso-width-percent:0;mso-height-percent:0;mso-width-relative:margin;mso-height-relative:margin;v-text-anchor:top" o:gfxdata="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" fillcolor="white [3201]" stroked="f" strokeweight=".5pt">
                 <v:textbox>
@@ -9270,7 +9270,7 @@
               </wp:anchor>
             </w:drawing>
           </mc:Choice>
-          <mc:Fallback xmlns="" xmlns:w16du="http://schemas.microsoft.com/office/word/2023/wordml/word16du">
+          <mc:Fallback xmlns:w16du="http://schemas.microsoft.com/office/word/2023/wordml/word16du">
             <w:pict>
               <v:shape w14:anchorId="038A283B" id="Triangle rectangle 36" o:spid="_x0000_s1026" type="#_x0000_t6" style="position:absolute;margin-left:174.75pt;margin-top:-143.25pt;width:386.9pt;height:948.35pt;rotation:-90;z-index:-251418113;visibility:visible;mso-wrap-style:square;mso-width-percent:0;mso-height-percent:0;mso-wrap-distance-left:9pt;mso-wrap-distance-top:0;mso-wrap-distance-right:9pt;mso-wrap-distance-bottom:0;mso-position-horizontal:absolute;mso-position-horizontal-relative:page;mso-position-vertical:absolute;mso-position-vertical-relative:text;mso-width-percent:0;mso-height-percent:0;mso-width-relative:margin;mso-height-relative:margin;v-text-anchor:middle" o:gfxdata="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" fillcolor="#213754" strokecolor="#192a41" strokeweight="1pt">
                 <v:fill opacity="58339f"/>
@@ -9441,7 +9441,7 @@
               </wp:anchor>
             </w:drawing>
           </mc:Choice>
-          <mc:Fallback xmlns="">
+          <mc:Fallback>
             <w:pict>
               <v:shape w14:anchorId="35F1B225" id="Zone de texte 38" o:spid="_x0000_s1051" type="#_x0000_t202" style="position:absolute;margin-left:65.35pt;margin-top:.15pt;width:116.55pt;height:121.8pt;z-index:251904000;visibility:visible;mso-wrap-style:square;mso-width-percent:0;mso-height-percent:0;mso-wrap-distance-left:9pt;mso-wrap-distance-top:0;mso-wrap-distance-right:9pt;mso-wrap-distance-bottom:0;mso-position-horizontal:right;mso-position-horizontal-relative:margin;mso-position-vertical:absolute;mso-position-vertical-relative:text;mso-width-percent:0;mso-height-percent:0;mso-width-relative:margin;mso-height-relative:margin;v-text-anchor:top" o:gfxdata="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" filled="f" stroked="f" strokeweight=".5pt">
                 <v:textbox>
@@ -9708,7 +9708,7 @@
               </wp:anchor>
             </w:drawing>
           </mc:Choice>
-          <mc:Fallback xmlns="">
+          <mc:Fallback>
             <w:pict>
               <v:rect w14:anchorId="7B811C6B" id="Rectangle 5" o:spid="_x0000_s1052" style="position:absolute;margin-left:162.6pt;margin-top:83.95pt;width:373.2pt;height:172.8pt;z-index:251980800;visibility:visible;mso-wrap-style:square;mso-wrap-distance-left:9pt;mso-wrap-distance-top:0;mso-wrap-distance-right:9pt;mso-wrap-distance-bottom:0;mso-position-horizontal:absolute;mso-position-horizontal-relative:margin;mso-position-vertical:absolute;mso-position-vertical-relative:text;v-text-anchor:middle" o:gfxdata="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" filled="f" strokecolor="black [3213]" strokeweight="1pt">
                 <v:shadow on="t" type="perspective" color="black" opacity="26214f" offset="0,0" matrix="66847f,,,66847f"/>
@@ -10263,7 +10263,6 @@
         <w:br w:type="page"/>
       </w:r>
     </w:p>
-    <w:bookmarkStart w:id="23" w:name="_Toc135055669"/>
     <w:p>
       <w:pPr>
         <w:pStyle w:val="Sous-titrePEP"/>
@@ -10274,6 +10273,7 @@
           <w:lang w:val="fr-FR"/>
         </w:rPr>
       </w:pPr>
+      <w:bookmarkStart w:id="23" w:name="_Toc135055669"/>
       <w:r>
         <w:rPr>
           <w:noProof/>
@@ -10501,7 +10501,7 @@
                                 <w:szCs w:val="28"/>
                                 <w:lang w:eastAsia="fr-FR"/>
                               </w:rPr>
-                              <w:t>Chef de Projet</w:t>
+                              <w:t>{{ poste }}</w:t>
                             </w:r>
                           </w:p>
                           <w:p>
@@ -10591,9 +10591,13 @@
               </wp:anchor>
             </w:drawing>
           </mc:Choice>
-          <mc:Fallback xmlns="">
+          <mc:Fallback>
             <w:pict>
-              <v:shape w14:anchorId="3D6DE925" id="Zone de texte 83" o:spid="_x0000_s1053" type="#_x0000_t202" style="position:absolute;margin-left:55.85pt;margin-top:245pt;width:245.55pt;height:77.75pt;z-index:251654144;visibility:visible;mso-wrap-style:square;mso-width-percent:0;mso-height-percent:0;mso-wrap-distance-left:9pt;mso-wrap-distance-top:0;mso-wrap-distance-right:9pt;mso-wrap-distance-bottom:0;mso-position-horizontal:absolute;mso-position-horizontal-relative:margin;mso-position-vertical:absolute;mso-position-vertical-relative:text;mso-width-percent:0;mso-height-percent:0;mso-width-relative:margin;mso-height-relative:margin;v-text-anchor:top" o:gfxdata="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" filled="f" stroked="f" strokeweight=".5pt">
+              <v:shapetype w14:anchorId="3D6DE925" id="_x0000_t202" coordsize="21600,21600" o:spt="202" path="m,l,21600r21600,l21600,xe">
+                <v:stroke joinstyle="miter"/>
+                <v:path gradientshapeok="t" o:connecttype="rect"/>
+              </v:shapetype>
+              <v:shape id="Zone de texte 83" o:spid="_x0000_s1053" type="#_x0000_t202" style="position:absolute;margin-left:55.85pt;margin-top:245pt;width:245.55pt;height:77.75pt;z-index:251654144;visibility:visible;mso-wrap-style:square;mso-width-percent:0;mso-height-percent:0;mso-wrap-distance-left:9pt;mso-wrap-distance-top:0;mso-wrap-distance-right:9pt;mso-wrap-distance-bottom:0;mso-position-horizontal:absolute;mso-position-horizontal-relative:margin;mso-position-vertical:absolute;mso-position-vertical-relative:text;mso-width-percent:0;mso-height-percent:0;mso-width-relative:margin;mso-height-relative:margin;v-text-anchor:top" o:gfxdata="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" filled="f" stroked="f" strokeweight=".5pt">
                 <v:textbox>
                   <w:txbxContent>
                     <w:p>
@@ -10722,29 +10726,7 @@
                           <w:szCs w:val="28"/>
                           <w:lang w:val="en-US" w:eastAsia="fr-FR"/>
                         </w:rPr>
-                        <w:t>responsable.</w:t>
-                      </w:r>
-                      <w:r>
-                        <w:rPr>
-                          <w:rFonts w:ascii="Quicksand" w:eastAsia="Times New Roman" w:hAnsi="Quicksand" w:cs="Times New Roman"/>
-                          <w:b/>
-                          <w:color w:val="000000"/>
-                          <w:sz w:val="28"/>
-                          <w:szCs w:val="28"/>
-                          <w:lang w:val="en-US" w:eastAsia="fr-FR"/>
-                        </w:rPr>
-                        <w:t>last</w:t>
-                      </w:r>
-                      <w:r>
-                        <w:rPr>
-                          <w:rFonts w:ascii="Quicksand" w:eastAsia="Times New Roman" w:hAnsi="Quicksand" w:cs="Times New Roman"/>
-                          <w:b/>
-                          <w:color w:val="000000"/>
-                          <w:sz w:val="28"/>
-                          <w:szCs w:val="28"/>
-                          <w:lang w:val="en-US" w:eastAsia="fr-FR"/>
-                        </w:rPr>
-                        <w:t>_name</w:t>
+                        <w:t>responsable.last_name</w:t>
                       </w:r>
                       <w:proofErr w:type="spellEnd"/>
                       <w:r>
@@ -10789,7 +10771,7 @@
                           <w:szCs w:val="28"/>
                           <w:lang w:eastAsia="fr-FR"/>
                         </w:rPr>
-                        <w:t>Chef de Projet</w:t>
+                        <w:t>{{ poste }}</w:t>
                       </w:r>
                     </w:p>
                     <w:p>
@@ -11338,7 +11320,7 @@
               </wp:anchor>
             </w:drawing>
           </mc:Choice>
-          <mc:Fallback xmlns="">
+          <mc:Fallback>
             <w:pict>
               <v:shape w14:anchorId="506DAA2D" id="Zone de texte 86" o:spid="_x0000_s1054" type="#_x0000_t202" style="position:absolute;margin-left:-13.9pt;margin-top:333pt;width:725.7pt;height:128.95pt;z-index:251666432;visibility:visible;mso-wrap-style:square;mso-width-percent:0;mso-height-percent:0;mso-wrap-distance-left:9pt;mso-wrap-distance-top:0;mso-wrap-distance-right:9pt;mso-wrap-distance-bottom:0;mso-position-horizontal:absolute;mso-position-horizontal-relative:margin;mso-position-vertical:absolute;mso-position-vertical-relative:margin;mso-width-percent:0;mso-height-percent:0;mso-width-relative:margin;mso-height-relative:margin;v-text-anchor:middle" o:gfxdata="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" fillcolor="#303854" strokeweight=".5pt">
                 <v:fill opacity="13107f"/>
@@ -12026,7 +12008,7 @@
               </wp:anchor>
             </w:drawing>
           </mc:Choice>
-          <mc:Fallback xmlns="">
+          <mc:Fallback>
             <w:pict>
               <v:shapetype w14:anchorId="62F0EB17" id="_x0000_t202" coordsize="21600,21600" o:spt="202" path="m,l,21600r21600,l21600,xe">
                 <v:stroke joinstyle="miter"/>
@@ -12900,7 +12882,7 @@
               </wp:anchor>
             </w:drawing>
           </mc:Choice>
-          <mc:Fallback xmlns="" xmlns:w16du="http://schemas.microsoft.com/office/word/2023/wordml/word16du">
+          <mc:Fallback xmlns:w16du="http://schemas.microsoft.com/office/word/2023/wordml/word16du">
             <w:pict>
               <v:shape w14:anchorId="14E601B7" id="Triangle rectangle 13" o:spid="_x0000_s1026" type="#_x0000_t6" style="position:absolute;margin-left:174.75pt;margin-top:-143pt;width:386.9pt;height:948.35pt;rotation:-90;z-index:-251483137;visibility:visible;mso-wrap-style:square;mso-width-percent:0;mso-height-percent:0;mso-wrap-distance-left:9pt;mso-wrap-distance-top:0;mso-wrap-distance-right:9pt;mso-wrap-distance-bottom:0;mso-position-horizontal:absolute;mso-position-horizontal-relative:page;mso-position-vertical:absolute;mso-position-vertical-relative:text;mso-width-percent:0;mso-height-percent:0;mso-width-relative:margin;mso-height-relative:margin;v-text-anchor:middle" o:gfxdata="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" fillcolor="#213754" strokecolor="#192a41" strokeweight="1pt">
                 <v:fill opacity="58339f"/>
@@ -13093,7 +13075,7 @@
               </wp:anchor>
             </w:drawing>
           </mc:Choice>
-          <mc:Fallback xmlns="">
+          <mc:Fallback>
             <w:pict>
               <v:shape w14:anchorId="04223FE3" id="Zone de texte 23" o:spid="_x0000_s1057" type="#_x0000_t202" style="position:absolute;margin-left:65.35pt;margin-top:.7pt;width:116.55pt;height:126pt;z-index:251895808;visibility:visible;mso-wrap-style:square;mso-width-percent:0;mso-height-percent:0;mso-wrap-distance-left:9pt;mso-wrap-distance-top:0;mso-wrap-distance-right:9pt;mso-wrap-distance-bottom:0;mso-position-horizontal:right;mso-position-horizontal-relative:margin;mso-position-vertical:absolute;mso-position-vertical-relative:text;mso-width-percent:0;mso-height-percent:0;mso-width-relative:margin;mso-height-relative:margin;v-text-anchor:bottom" o:gfxdata="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" filled="f" stroked="f" strokeweight=".5pt">
                 <v:textbox>
@@ -13397,7 +13379,7 @@
           <w:color w:val="000000" w:themeColor="text1"/>
           <w:sz w:val="28"/>
           <w:szCs w:val="28"/>
-          <w:lang w:eastAsia="fr-FR"/>
+          <w:lang w:val="en-US" w:eastAsia="fr-FR"/>
         </w:rPr>
       </w:pPr>
       <w:r>
@@ -13406,7 +13388,7 @@
           <w:color w:val="000000" w:themeColor="text1"/>
           <w:sz w:val="28"/>
           <w:szCs w:val="28"/>
-          <w:lang w:eastAsia="fr-FR"/>
+          <w:lang w:val="en-US" w:eastAsia="fr-FR"/>
         </w:rPr>
         <w:t>{</w:t>
       </w:r>
@@ -13418,7 +13400,7 @@
           <w:color w:val="000000" w:themeColor="text1"/>
           <w:sz w:val="28"/>
           <w:szCs w:val="28"/>
-          <w:lang w:eastAsia="fr-FR"/>
+          <w:lang w:val="en-US" w:eastAsia="fr-FR"/>
         </w:rPr>
         <w:t>{</w:t>
       </w:r>
@@ -13430,7 +13412,7 @@
           <w:color w:val="000000" w:themeColor="text1"/>
           <w:sz w:val="28"/>
           <w:szCs w:val="28"/>
-          <w:lang w:eastAsia="fr-FR"/>
+          <w:lang w:val="en-US" w:eastAsia="fr-FR"/>
         </w:rPr>
         <w:t>phase.description</w:t>
       </w:r>
@@ -13442,7 +13424,7 @@
           <w:color w:val="000000" w:themeColor="text1"/>
           <w:sz w:val="28"/>
           <w:szCs w:val="28"/>
-          <w:lang w:eastAsia="fr-FR"/>
+          <w:lang w:val="en-US" w:eastAsia="fr-FR"/>
         </w:rPr>
         <w:t>}</w:t>
       </w:r>
@@ -13452,7 +13434,7 @@
           <w:color w:val="000000" w:themeColor="text1"/>
           <w:sz w:val="28"/>
           <w:szCs w:val="28"/>
-          <w:lang w:eastAsia="fr-FR"/>
+          <w:lang w:val="en-US" w:eastAsia="fr-FR"/>
         </w:rPr>
         <w:t>}</w:t>
       </w:r>
@@ -13466,7 +13448,7 @@
           <w:color w:val="000000" w:themeColor="text1"/>
           <w:sz w:val="28"/>
           <w:szCs w:val="28"/>
-          <w:lang w:eastAsia="fr-FR"/>
+          <w:lang w:val="en-US" w:eastAsia="fr-FR"/>
         </w:rPr>
       </w:pPr>
     </w:p>
@@ -13479,7 +13461,7 @@
           <w:color w:val="000000" w:themeColor="text1"/>
           <w:sz w:val="28"/>
           <w:szCs w:val="28"/>
-          <w:lang w:eastAsia="fr-FR"/>
+          <w:lang w:val="en-US" w:eastAsia="fr-FR"/>
         </w:rPr>
       </w:pPr>
     </w:p>
@@ -13492,7 +13474,7 @@
           <w:color w:val="000000" w:themeColor="text1"/>
           <w:sz w:val="28"/>
           <w:szCs w:val="28"/>
-          <w:lang w:eastAsia="fr-FR"/>
+          <w:lang w:val="en-US" w:eastAsia="fr-FR"/>
         </w:rPr>
       </w:pPr>
     </w:p>
@@ -13505,7 +13487,7 @@
           <w:color w:val="000000" w:themeColor="text1"/>
           <w:sz w:val="28"/>
           <w:szCs w:val="28"/>
-          <w:lang w:eastAsia="fr-FR"/>
+          <w:lang w:val="en-US" w:eastAsia="fr-FR"/>
         </w:rPr>
       </w:pPr>
     </w:p>
@@ -13518,7 +13500,7 @@
           <w:color w:val="000000" w:themeColor="text1"/>
           <w:sz w:val="28"/>
           <w:szCs w:val="28"/>
-          <w:lang w:eastAsia="fr-FR"/>
+          <w:lang w:val="en-US" w:eastAsia="fr-FR"/>
         </w:rPr>
       </w:pPr>
     </w:p>
@@ -13531,7 +13513,7 @@
           <w:color w:val="000000" w:themeColor="text1"/>
           <w:sz w:val="28"/>
           <w:szCs w:val="28"/>
-          <w:lang w:eastAsia="fr-FR"/>
+          <w:lang w:val="en-US" w:eastAsia="fr-FR"/>
         </w:rPr>
       </w:pPr>
     </w:p>
@@ -13544,7 +13526,7 @@
           <w:color w:val="000000" w:themeColor="text1"/>
           <w:sz w:val="28"/>
           <w:szCs w:val="28"/>
-          <w:lang w:eastAsia="fr-FR"/>
+          <w:lang w:val="en-US" w:eastAsia="fr-FR"/>
         </w:rPr>
       </w:pPr>
     </w:p>
@@ -13557,7 +13539,7 @@
           <w:color w:val="000000" w:themeColor="text1"/>
           <w:sz w:val="28"/>
           <w:szCs w:val="28"/>
-          <w:lang w:eastAsia="fr-FR"/>
+          <w:lang w:val="en-US" w:eastAsia="fr-FR"/>
         </w:rPr>
       </w:pPr>
     </w:p>
@@ -13570,7 +13552,7 @@
           <w:color w:val="000000" w:themeColor="text1"/>
           <w:sz w:val="28"/>
           <w:szCs w:val="28"/>
-          <w:lang w:eastAsia="fr-FR"/>
+          <w:lang w:val="en-US" w:eastAsia="fr-FR"/>
         </w:rPr>
       </w:pPr>
     </w:p>
@@ -13583,7 +13565,7 @@
           <w:color w:val="000000" w:themeColor="text1"/>
           <w:sz w:val="28"/>
           <w:szCs w:val="28"/>
-          <w:lang w:eastAsia="fr-FR"/>
+          <w:lang w:val="en-US" w:eastAsia="fr-FR"/>
         </w:rPr>
       </w:pPr>
     </w:p>
@@ -13596,7 +13578,7 @@
           <w:color w:val="000000" w:themeColor="text1"/>
           <w:sz w:val="28"/>
           <w:szCs w:val="28"/>
-          <w:lang w:eastAsia="fr-FR"/>
+          <w:lang w:val="en-US" w:eastAsia="fr-FR"/>
         </w:rPr>
       </w:pPr>
     </w:p>
@@ -13609,7 +13591,7 @@
           <w:color w:val="000000" w:themeColor="text1"/>
           <w:sz w:val="28"/>
           <w:szCs w:val="28"/>
-          <w:lang w:eastAsia="fr-FR"/>
+          <w:lang w:val="en-US" w:eastAsia="fr-FR"/>
         </w:rPr>
       </w:pPr>
     </w:p>
@@ -13622,7 +13604,7 @@
           <w:color w:val="000000" w:themeColor="text1"/>
           <w:sz w:val="28"/>
           <w:szCs w:val="28"/>
-          <w:lang w:eastAsia="fr-FR"/>
+          <w:lang w:val="en-US" w:eastAsia="fr-FR"/>
         </w:rPr>
       </w:pPr>
     </w:p>
@@ -13635,7 +13617,7 @@
           <w:color w:val="000000" w:themeColor="text1"/>
           <w:sz w:val="28"/>
           <w:szCs w:val="28"/>
-          <w:lang w:eastAsia="fr-FR"/>
+          <w:lang w:val="en-US" w:eastAsia="fr-FR"/>
         </w:rPr>
       </w:pPr>
     </w:p>
@@ -13648,7 +13630,7 @@
           <w:color w:val="000000" w:themeColor="text1"/>
           <w:sz w:val="28"/>
           <w:szCs w:val="28"/>
-          <w:lang w:eastAsia="fr-FR"/>
+          <w:lang w:val="en-US" w:eastAsia="fr-FR"/>
         </w:rPr>
       </w:pPr>
     </w:p>
@@ -13661,7 +13643,7 @@
           <w:color w:val="000000" w:themeColor="text1"/>
           <w:sz w:val="28"/>
           <w:szCs w:val="28"/>
-          <w:lang w:eastAsia="fr-FR"/>
+          <w:lang w:val="en-US" w:eastAsia="fr-FR"/>
         </w:rPr>
       </w:pPr>
       <w:r>
@@ -14712,7 +14694,7 @@
           <w:color w:val="000000" w:themeColor="text1"/>
           <w:sz w:val="28"/>
           <w:szCs w:val="28"/>
-          <w:lang w:eastAsia="fr-FR"/>
+          <w:lang w:val="en-US" w:eastAsia="fr-FR"/>
         </w:rPr>
       </w:pPr>
     </w:p>
@@ -14725,7 +14707,7 @@
           <w:color w:val="000000" w:themeColor="text1"/>
           <w:sz w:val="28"/>
           <w:szCs w:val="28"/>
-          <w:lang w:eastAsia="fr-FR"/>
+          <w:lang w:val="en-US" w:eastAsia="fr-FR"/>
         </w:rPr>
       </w:pPr>
     </w:p>
@@ -14738,7 +14720,7 @@
           <w:color w:val="000000" w:themeColor="text1"/>
           <w:sz w:val="28"/>
           <w:szCs w:val="28"/>
-          <w:lang w:eastAsia="fr-FR"/>
+          <w:lang w:val="en-US" w:eastAsia="fr-FR"/>
         </w:rPr>
       </w:pPr>
     </w:p>
@@ -14751,7 +14733,7 @@
           <w:color w:val="000000" w:themeColor="text1"/>
           <w:sz w:val="28"/>
           <w:szCs w:val="28"/>
-          <w:lang w:eastAsia="fr-FR"/>
+          <w:lang w:val="en-US" w:eastAsia="fr-FR"/>
         </w:rPr>
       </w:pPr>
     </w:p>
@@ -14762,6 +14744,7 @@
         <w:rPr>
           <w:rFonts w:ascii="Taviraj" w:hAnsi="Taviraj" w:cs="Taviraj"/>
           <w:color w:val="303854"/>
+          <w:lang w:val="en-US"/>
         </w:rPr>
       </w:pPr>
       <w:r>
@@ -14770,7 +14753,7 @@
           <w:color w:val="000000" w:themeColor="text1"/>
           <w:sz w:val="28"/>
           <w:szCs w:val="28"/>
-          <w:lang w:eastAsia="fr-FR"/>
+          <w:lang w:val="en-US" w:eastAsia="fr-FR"/>
         </w:rPr>
         <w:t xml:space="preserve">{% </w:t>
       </w:r>
@@ -14781,7 +14764,7 @@
           <w:color w:val="000000" w:themeColor="text1"/>
           <w:sz w:val="28"/>
           <w:szCs w:val="28"/>
-          <w:lang w:eastAsia="fr-FR"/>
+          <w:lang w:val="en-US" w:eastAsia="fr-FR"/>
         </w:rPr>
         <w:t>endfor</w:t>
       </w:r>
@@ -14792,36 +14775,15 @@
           <w:color w:val="000000" w:themeColor="text1"/>
           <w:sz w:val="28"/>
           <w:szCs w:val="28"/>
-          <w:lang w:eastAsia="fr-FR"/>
-        </w:rPr>
-        <w:t xml:space="preserve"> %} {% </w:t>
-      </w:r>
-      <w:proofErr w:type="spellStart"/>
-      <w:r>
-        <w:rPr>
-          <w:rFonts w:ascii="Quicksand" w:eastAsia="Times New Roman" w:hAnsi="Quicksand" w:cs="Arial"/>
-          <w:color w:val="000000" w:themeColor="text1"/>
-          <w:sz w:val="28"/>
-          <w:szCs w:val="28"/>
-          <w:lang w:eastAsia="fr-FR"/>
-        </w:rPr>
-        <w:t>endif</w:t>
-      </w:r>
-      <w:proofErr w:type="spellEnd"/>
-      <w:r>
-        <w:rPr>
-          <w:rFonts w:ascii="Quicksand" w:eastAsia="Times New Roman" w:hAnsi="Quicksand" w:cs="Arial"/>
-          <w:color w:val="000000" w:themeColor="text1"/>
-          <w:sz w:val="28"/>
-          <w:szCs w:val="28"/>
-          <w:lang w:eastAsia="fr-FR"/>
-        </w:rPr>
-        <w:t xml:space="preserve"> %}</w:t>
+          <w:lang w:val="en-US" w:eastAsia="fr-FR"/>
+        </w:rPr>
+        <w:t xml:space="preserve"> %} {% endif %}</w:t>
       </w:r>
       <w:r>
         <w:rPr>
           <w:rFonts w:ascii="Taviraj" w:hAnsi="Taviraj" w:cs="Taviraj"/>
           <w:color w:val="303854"/>
+          <w:lang w:val="en-US"/>
         </w:rPr>
         <w:br w:type="page"/>
       </w:r>
@@ -14836,7 +14798,7 @@
           <w:color w:val="303854"/>
           <w:sz w:val="28"/>
           <w:szCs w:val="32"/>
-          <w:lang w:val="fr-FR"/>
+          <w:lang w:val="en-US"/>
         </w:rPr>
         <w:sectPr>
           <w:pgSz w:w="16838" w:h="11906" w:orient="landscape"/>
@@ -14851,7 +14813,7 @@
         <w:rPr>
           <w:rFonts w:eastAsia="Times New Roman" w:cstheme="minorHAnsi"/>
           <w:color w:val="FFFFFF" w:themeColor="background1"/>
-          <w:lang w:eastAsia="fr-FR"/>
+          <w:lang w:val="en-US" w:eastAsia="fr-FR"/>
         </w:rPr>
       </w:pPr>
       <w:r>
@@ -14933,7 +14895,7 @@
               </wp:anchor>
             </w:drawing>
           </mc:Choice>
-          <mc:Fallback xmlns="" xmlns:w16du="http://schemas.microsoft.com/office/word/2023/wordml/word16du">
+          <mc:Fallback xmlns:w16du="http://schemas.microsoft.com/office/word/2023/wordml/word16du">
             <w:pict>
               <v:shape w14:anchorId="6F07C797" id="Triangle rectangle 45" o:spid="_x0000_s1026" type="#_x0000_t6" style="position:absolute;margin-left:175.4pt;margin-top:-136.45pt;width:386.9pt;height:948.35pt;rotation:-90;z-index:-251686928;visibility:visible;mso-wrap-style:square;mso-width-percent:0;mso-height-percent:0;mso-wrap-distance-left:9pt;mso-wrap-distance-top:0;mso-wrap-distance-right:9pt;mso-wrap-distance-bottom:0;mso-position-horizontal:absolute;mso-position-horizontal-relative:page;mso-position-vertical:absolute;mso-position-vertical-relative:text;mso-width-percent:0;mso-height-percent:0;mso-width-relative:margin;mso-height-relative:margin;v-text-anchor:middle" o:gfxdata="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" fillcolor="#213754" strokecolor="#192a41" strokeweight="1pt">
                 <v:fill opacity="58339f"/>
@@ -14949,7 +14911,7 @@
         <w:rPr>
           <w:rFonts w:eastAsia="Times New Roman" w:cstheme="minorHAnsi"/>
           <w:color w:val="FFFFFF" w:themeColor="background1"/>
-          <w:lang w:eastAsia="fr-FR"/>
+          <w:lang w:val="en-US" w:eastAsia="fr-FR"/>
         </w:rPr>
       </w:pPr>
     </w:p>
@@ -14958,7 +14920,7 @@
         <w:rPr>
           <w:rFonts w:eastAsia="Times New Roman" w:cstheme="minorHAnsi"/>
           <w:color w:val="FFFFFF" w:themeColor="background1"/>
-          <w:lang w:eastAsia="fr-FR"/>
+          <w:lang w:val="en-US" w:eastAsia="fr-FR"/>
         </w:rPr>
       </w:pPr>
     </w:p>
@@ -14967,7 +14929,7 @@
         <w:rPr>
           <w:rFonts w:eastAsia="Times New Roman" w:cstheme="minorHAnsi"/>
           <w:color w:val="FFFFFF" w:themeColor="background1"/>
-          <w:lang w:eastAsia="fr-FR"/>
+          <w:lang w:val="en-US" w:eastAsia="fr-FR"/>
         </w:rPr>
       </w:pPr>
     </w:p>
@@ -14976,7 +14938,7 @@
         <w:rPr>
           <w:rFonts w:eastAsia="Times New Roman" w:cstheme="minorHAnsi"/>
           <w:color w:val="FFFFFF" w:themeColor="background1"/>
-          <w:lang w:eastAsia="fr-FR"/>
+          <w:lang w:val="en-US" w:eastAsia="fr-FR"/>
         </w:rPr>
       </w:pPr>
     </w:p>
@@ -14985,7 +14947,7 @@
         <w:rPr>
           <w:rFonts w:eastAsia="Times New Roman" w:cstheme="minorHAnsi"/>
           <w:color w:val="FFFFFF" w:themeColor="background1"/>
-          <w:lang w:eastAsia="fr-FR"/>
+          <w:lang w:val="en-US" w:eastAsia="fr-FR"/>
         </w:rPr>
       </w:pPr>
     </w:p>
@@ -14994,7 +14956,7 @@
         <w:rPr>
           <w:rFonts w:eastAsia="Times New Roman" w:cstheme="minorHAnsi"/>
           <w:color w:val="FFFFFF" w:themeColor="background1"/>
-          <w:lang w:eastAsia="fr-FR"/>
+          <w:lang w:val="en-US" w:eastAsia="fr-FR"/>
         </w:rPr>
       </w:pPr>
     </w:p>
@@ -15003,7 +14965,7 @@
         <w:rPr>
           <w:rFonts w:eastAsia="Times New Roman" w:cstheme="minorHAnsi"/>
           <w:color w:val="FFFFFF" w:themeColor="background1"/>
-          <w:lang w:eastAsia="fr-FR"/>
+          <w:lang w:val="en-US" w:eastAsia="fr-FR"/>
         </w:rPr>
       </w:pPr>
     </w:p>
@@ -15012,7 +14974,7 @@
         <w:rPr>
           <w:rFonts w:eastAsia="Times New Roman" w:cstheme="minorHAnsi"/>
           <w:color w:val="FFFFFF" w:themeColor="background1"/>
-          <w:lang w:eastAsia="fr-FR"/>
+          <w:lang w:val="en-US" w:eastAsia="fr-FR"/>
         </w:rPr>
       </w:pPr>
     </w:p>
@@ -15021,7 +14983,7 @@
         <w:rPr>
           <w:rFonts w:eastAsia="Times New Roman" w:cstheme="minorHAnsi"/>
           <w:color w:val="FFFFFF" w:themeColor="background1"/>
-          <w:lang w:eastAsia="fr-FR"/>
+          <w:lang w:val="en-US" w:eastAsia="fr-FR"/>
         </w:rPr>
       </w:pPr>
     </w:p>
@@ -15030,7 +14992,7 @@
         <w:rPr>
           <w:rFonts w:eastAsia="Times New Roman" w:cstheme="minorHAnsi"/>
           <w:color w:val="FFFFFF" w:themeColor="background1"/>
-          <w:lang w:eastAsia="fr-FR"/>
+          <w:lang w:val="en-US" w:eastAsia="fr-FR"/>
         </w:rPr>
       </w:pPr>
     </w:p>
@@ -15039,7 +15001,7 @@
         <w:rPr>
           <w:rFonts w:eastAsia="Times New Roman" w:cstheme="minorHAnsi"/>
           <w:color w:val="FFFFFF" w:themeColor="background1"/>
-          <w:lang w:eastAsia="fr-FR"/>
+          <w:lang w:val="en-US" w:eastAsia="fr-FR"/>
         </w:rPr>
       </w:pPr>
       <w:r>
@@ -15126,7 +15088,7 @@
               </wp:anchor>
             </w:drawing>
           </mc:Choice>
-          <mc:Fallback xmlns="">
+          <mc:Fallback>
             <w:pict>
               <v:shape w14:anchorId="2C8785B6" id="Zone de texte 47" o:spid="_x0000_s1070" type="#_x0000_t202" style="position:absolute;margin-left:65.35pt;margin-top:.4pt;width:116.55pt;height:118.8pt;z-index:251909120;visibility:visible;mso-wrap-style:square;mso-width-percent:0;mso-height-percent:0;mso-wrap-distance-left:9pt;mso-wrap-distance-top:0;mso-wrap-distance-right:9pt;mso-wrap-distance-bottom:0;mso-position-horizontal:right;mso-position-horizontal-relative:margin;mso-position-vertical:absolute;mso-position-vertical-relative:text;mso-width-percent:0;mso-height-percent:0;mso-width-relative:margin;mso-height-relative:margin;v-text-anchor:top" o:gfxdata="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" filled="f" stroked="f" strokeweight=".5pt">
                 <v:textbox>
@@ -15169,7 +15131,7 @@
         <w:rPr>
           <w:rFonts w:eastAsia="Times New Roman" w:cstheme="minorHAnsi"/>
           <w:color w:val="FFFFFF" w:themeColor="background1"/>
-          <w:lang w:eastAsia="fr-FR"/>
+          <w:lang w:val="en-US" w:eastAsia="fr-FR"/>
         </w:rPr>
       </w:pPr>
     </w:p>
@@ -15178,7 +15140,7 @@
         <w:rPr>
           <w:rFonts w:eastAsia="Times New Roman" w:cstheme="minorHAnsi"/>
           <w:color w:val="FFFFFF" w:themeColor="background1"/>
-          <w:lang w:eastAsia="fr-FR"/>
+          <w:lang w:val="en-US" w:eastAsia="fr-FR"/>
         </w:rPr>
       </w:pPr>
     </w:p>
@@ -15187,7 +15149,7 @@
         <w:rPr>
           <w:rFonts w:eastAsia="Times New Roman" w:cstheme="minorHAnsi"/>
           <w:color w:val="FFFFFF" w:themeColor="background1"/>
-          <w:lang w:eastAsia="fr-FR"/>
+          <w:lang w:val="en-US" w:eastAsia="fr-FR"/>
         </w:rPr>
       </w:pPr>
     </w:p>
@@ -15196,7 +15158,7 @@
         <w:rPr>
           <w:rFonts w:eastAsia="Times New Roman" w:cstheme="minorHAnsi"/>
           <w:color w:val="FFFFFF" w:themeColor="background1"/>
-          <w:lang w:eastAsia="fr-FR"/>
+          <w:lang w:val="en-US" w:eastAsia="fr-FR"/>
         </w:rPr>
       </w:pPr>
     </w:p>
@@ -15209,7 +15171,7 @@
           <w:color w:val="FFFFFF" w:themeColor="background1"/>
           <w:sz w:val="96"/>
           <w:szCs w:val="96"/>
-          <w:lang w:eastAsia="fr-FR"/>
+          <w:lang w:val="en-US" w:eastAsia="fr-FR"/>
         </w:rPr>
       </w:pPr>
       <w:bookmarkStart w:id="33" w:name="_Toc135055674"/>
@@ -15280,7 +15242,7 @@
           <w:color w:val="FFFFFF" w:themeColor="background1"/>
           <w:sz w:val="96"/>
           <w:szCs w:val="96"/>
-          <w:lang w:eastAsia="fr-FR"/>
+          <w:lang w:val="en-US" w:eastAsia="fr-FR"/>
         </w:rPr>
         <w:t>Budget &amp; Planning</w:t>
       </w:r>
@@ -15291,7 +15253,7 @@
           <w:color w:val="FFFFFF" w:themeColor="background1"/>
           <w:sz w:val="96"/>
           <w:szCs w:val="96"/>
-          <w:lang w:eastAsia="fr-FR"/>
+          <w:lang w:val="en-US" w:eastAsia="fr-FR"/>
         </w:rPr>
         <w:br w:type="page"/>
       </w:r>
@@ -15436,16 +15398,10 @@
             <w:shd w:val="clear" w:color="auto" w:fill="404040"/>
           </w:tcPr>
           <w:p>
-            <w:pPr>
-              <w:rPr>
-                <w:lang w:val="en-US"/>
-              </w:rPr>
-            </w:pPr>
             <w:r>
               <w:rPr>
                 <w:b/>
                 <w:color w:val="FFFFFF"/>
-                <w:lang w:val="en-US"/>
               </w:rPr>
               <w:t>Phase {{</w:t>
             </w:r>
@@ -15455,43 +15411,31 @@
               <w:rPr>
                 <w:b/>
                 <w:color w:val="FFFFFF"/>
-                <w:lang w:val="en-US"/>
-              </w:rPr>
-              <w:t>phase.</w:t>
-            </w:r>
+              </w:rPr>
+              <w:t>phase.numero</w:t>
+            </w:r>
+            <w:proofErr w:type="spellEnd"/>
+            <w:proofErr w:type="gramEnd"/>
             <w:r>
               <w:rPr>
                 <w:b/>
                 <w:color w:val="FFFFFF"/>
-                <w:lang w:val="en-US"/>
-              </w:rPr>
-              <w:t>numero</w:t>
-            </w:r>
-            <w:proofErr w:type="spellEnd"/>
-            <w:proofErr w:type="gramEnd"/>
+              </w:rPr>
+              <w:t>}} – {{</w:t>
+            </w:r>
+            <w:proofErr w:type="spellStart"/>
             <w:r>
               <w:rPr>
                 <w:b/>
                 <w:color w:val="FFFFFF"/>
-                <w:lang w:val="en-US"/>
-              </w:rPr>
-              <w:t>}} – {{</w:t>
-            </w:r>
-            <w:proofErr w:type="spellStart"/>
+              </w:rPr>
+              <w:t>phase.titre</w:t>
+            </w:r>
+            <w:proofErr w:type="spellEnd"/>
             <w:r>
               <w:rPr>
                 <w:b/>
                 <w:color w:val="FFFFFF"/>
-                <w:lang w:val="en-US"/>
-              </w:rPr>
-              <w:t>phase.titre</w:t>
-            </w:r>
-            <w:proofErr w:type="spellEnd"/>
-            <w:r>
-              <w:rPr>
-                <w:b/>
-                <w:color w:val="FFFFFF"/>
-                <w:lang w:val="en-US"/>
               </w:rPr>
               <w:t>}}</w:t>
             </w:r>
@@ -15504,13 +15448,7 @@
             <w:tcW w:w="6000" w:type="dxa"/>
             <w:shd w:val="clear" w:color="auto" w:fill="FFFFFF"/>
           </w:tcPr>
-          <w:p>
-            <w:pPr>
-              <w:rPr>
-                <w:lang w:val="en-US"/>
-              </w:rPr>
-            </w:pPr>
-          </w:p>
+          <w:p/>
         </w:tc>
         <w:tc>
           <w:tcPr>
@@ -16376,7 +16314,7 @@
         <w:rPr>
           <w:rFonts w:ascii="Taviraj" w:hAnsi="Taviraj" w:cs="Taviraj"/>
           <w:color w:val="303854"/>
-          <w:lang w:val="en-US"/>
+          <w:lang w:val="fr-FR"/>
         </w:rPr>
       </w:pPr>
       <w:bookmarkStart w:id="35" w:name="_Toc71553556"/>
@@ -16386,32 +16324,20 @@
         <w:rPr>
           <w:rFonts w:ascii="Taviraj" w:hAnsi="Taviraj" w:cs="Taviraj"/>
           <w:color w:val="303854"/>
-          <w:lang w:val="en-US"/>
+          <w:lang w:val="fr-FR"/>
         </w:rPr>
         <w:lastRenderedPageBreak/>
-        <w:t xml:space="preserve">Planning </w:t>
-      </w:r>
-      <w:proofErr w:type="spellStart"/>
-      <w:r>
-        <w:rPr>
-          <w:rFonts w:ascii="Taviraj" w:hAnsi="Taviraj" w:cs="Taviraj"/>
-          <w:color w:val="303854"/>
-          <w:lang w:val="en-US"/>
-        </w:rPr>
-        <w:t>prévisionnel</w:t>
+        <w:t>Planning prévisionnel</w:t>
       </w:r>
       <w:bookmarkEnd w:id="35"/>
       <w:bookmarkEnd w:id="36"/>
       <w:bookmarkEnd w:id="37"/>
-      <w:proofErr w:type="spellEnd"/>
     </w:p>
     <w:p>
       <w:pPr>
-        <w:jc w:val="center"/>
         <w:rPr>
           <w:rFonts w:ascii="Quicksand" w:hAnsi="Quicksand"/>
           <w:sz w:val="28"/>
-          <w:lang w:val="en-US"/>
         </w:rPr>
       </w:pPr>
       <w:r>
@@ -16420,7 +16346,6 @@
           <w:color w:val="222222"/>
           <w:szCs w:val="19"/>
           <w:shd w:val="clear" w:color="auto" w:fill="FFFFFF"/>
-          <w:lang w:val="en-US"/>
         </w:rPr>
         <w:t>{{</w:t>
       </w:r>
@@ -16431,7 +16356,6 @@
           <w:color w:val="222222"/>
           <w:szCs w:val="19"/>
           <w:shd w:val="clear" w:color="auto" w:fill="FFFFFF"/>
-          <w:lang w:val="en-US"/>
         </w:rPr>
         <w:t>planning_pre</w:t>
       </w:r>
@@ -16442,7 +16366,6 @@
           <w:color w:val="222222"/>
           <w:szCs w:val="19"/>
           <w:shd w:val="clear" w:color="auto" w:fill="FFFFFF"/>
-          <w:lang w:val="en-US"/>
         </w:rPr>
         <w:t>}}</w:t>
       </w:r>
@@ -16472,10 +16395,29 @@
           <w:rFonts w:ascii="Quicksand" w:eastAsia="Batang" w:hAnsi="Quicksand" w:cs="Times New Roman"/>
           <w:sz w:val="28"/>
           <w:szCs w:val="28"/>
-          <w:highlight w:val="yellow"/>
           <w:lang w:eastAsia="ko-KR"/>
         </w:rPr>
-        <w:t>X</w:t>
+        <w:t>{{</w:t>
+      </w:r>
+      <w:proofErr w:type="spellStart"/>
+      <w:r>
+        <w:rPr>
+          <w:rFonts w:ascii="Quicksand" w:eastAsia="Batang" w:hAnsi="Quicksand" w:cs="Times New Roman"/>
+          <w:sz w:val="28"/>
+          <w:szCs w:val="28"/>
+          <w:lang w:eastAsia="ko-KR"/>
+        </w:rPr>
+        <w:t>duree_semaine</w:t>
+      </w:r>
+      <w:proofErr w:type="spellEnd"/>
+      <w:r>
+        <w:rPr>
+          <w:rFonts w:ascii="Quicksand" w:eastAsia="Batang" w:hAnsi="Quicksand" w:cs="Times New Roman"/>
+          <w:sz w:val="28"/>
+          <w:szCs w:val="28"/>
+          <w:lang w:eastAsia="ko-KR"/>
+        </w:rPr>
+        <w:t>}}</w:t>
       </w:r>
       <w:r>
         <w:rPr>
@@ -16866,9 +16808,9 @@
         <w:tblLook w:val="0420" w:firstRow="1" w:lastRow="0" w:firstColumn="0" w:lastColumn="0" w:noHBand="0" w:noVBand="1"/>
       </w:tblPr>
       <w:tblGrid>
-        <w:gridCol w:w="1951"/>
-        <w:gridCol w:w="5968"/>
-        <w:gridCol w:w="6069"/>
+        <w:gridCol w:w="1932"/>
+        <w:gridCol w:w="6050"/>
+        <w:gridCol w:w="6006"/>
       </w:tblGrid>
       <w:tr>
         <w:trPr>
@@ -17336,7 +17278,16 @@
                 <w:szCs w:val="32"/>
                 <w:lang w:eastAsia="fr-FR"/>
               </w:rPr>
-              <w:t>_TTC</w:t>
+              <w:t>_</w:t>
+            </w:r>
+            <w:r>
+              <w:rPr>
+                <w:rFonts w:ascii="Quicksand" w:eastAsia="Times New Roman" w:hAnsi="Quicksand" w:cs="Times New Roman"/>
+                <w:sz w:val="32"/>
+                <w:szCs w:val="32"/>
+                <w:lang w:eastAsia="fr-FR"/>
+              </w:rPr>
+              <w:t>HT</w:t>
             </w:r>
             <w:proofErr w:type="spellEnd"/>
             <w:r>
@@ -17482,7 +17433,16 @@
                 <w:szCs w:val="32"/>
                 <w:lang w:eastAsia="fr-FR"/>
               </w:rPr>
-              <w:t>_HT</w:t>
+              <w:t>_</w:t>
+            </w:r>
+            <w:r>
+              <w:rPr>
+                <w:rFonts w:ascii="Quicksand" w:eastAsia="Times New Roman" w:hAnsi="Quicksand" w:cs="Times New Roman"/>
+                <w:sz w:val="32"/>
+                <w:szCs w:val="32"/>
+                <w:lang w:eastAsia="fr-FR"/>
+              </w:rPr>
+              <w:t>TTC</w:t>
             </w:r>
             <w:proofErr w:type="spellEnd"/>
             <w:r>
@@ -17582,7 +17542,16 @@
                 <w:szCs w:val="32"/>
                 <w:lang w:eastAsia="fr-FR"/>
               </w:rPr>
-              <w:t>_TTC</w:t>
+              <w:t>_</w:t>
+            </w:r>
+            <w:r>
+              <w:rPr>
+                <w:rFonts w:ascii="Quicksand" w:eastAsia="Times New Roman" w:hAnsi="Quicksand" w:cs="Times New Roman"/>
+                <w:sz w:val="32"/>
+                <w:szCs w:val="32"/>
+                <w:lang w:eastAsia="fr-FR"/>
+              </w:rPr>
+              <w:t>TTC</w:t>
             </w:r>
             <w:proofErr w:type="spellEnd"/>
             <w:r>
@@ -17996,7 +17965,7 @@
               </wp:anchor>
             </w:drawing>
           </mc:Choice>
-          <mc:Fallback xmlns="">
+          <mc:Fallback>
             <w:pict>
               <v:shape w14:anchorId="5B85DB5F" id="Zone de texte 97" o:spid="_x0000_s1071" type="#_x0000_t202" style="position:absolute;margin-left:0;margin-top:393.55pt;width:515.25pt;height:121.2pt;z-index:251737088;visibility:visible;mso-wrap-style:square;mso-height-percent:0;mso-wrap-distance-left:9pt;mso-wrap-distance-top:0;mso-wrap-distance-right:9pt;mso-wrap-distance-bottom:0;mso-position-horizontal:center;mso-position-horizontal-relative:margin;mso-position-vertical:absolute;mso-position-vertical-relative:text;mso-height-percent:0;mso-height-relative:margin;v-text-anchor:top" o:gfxdata="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" filled="f" stroked="f" strokeweight=".5pt">
                 <v:textbox>
@@ -18417,7 +18386,7 @@
               </wp:anchor>
             </w:drawing>
           </mc:Choice>
-          <mc:Fallback xmlns="">
+          <mc:Fallback>
             <w:pict>
               <v:shape w14:anchorId="189A2533" id="Zone de texte 99" o:spid="_x0000_s1072" type="#_x0000_t202" style="position:absolute;margin-left:422.5pt;margin-top:208.6pt;width:260.05pt;height:74.7pt;z-index:251739136;visibility:visible;mso-wrap-style:square;mso-height-percent:0;mso-wrap-distance-left:9pt;mso-wrap-distance-top:0;mso-wrap-distance-right:9pt;mso-wrap-distance-bottom:0;mso-position-horizontal:absolute;mso-position-horizontal-relative:margin;mso-position-vertical:absolute;mso-position-vertical-relative:text;mso-height-percent:0;mso-height-relative:margin;v-text-anchor:top" o:gfxdata="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" filled="f" stroked="f" strokeweight=".5pt">
                 <v:textbox>
@@ -19063,7 +19032,7 @@
               </wp:anchor>
             </w:drawing>
           </mc:Choice>
-          <mc:Fallback xmlns="">
+          <mc:Fallback>
             <w:pict>
               <v:shape w14:anchorId="32516096" id="Zone de texte 98" o:spid="_x0000_s1073" type="#_x0000_t202" style="position:absolute;margin-left:0;margin-top:-.65pt;width:713.55pt;height:289.05pt;z-index:251738112;visibility:visible;mso-wrap-style:square;mso-height-percent:0;mso-wrap-distance-left:9pt;mso-wrap-distance-top:0;mso-wrap-distance-right:9pt;mso-wrap-distance-bottom:0;mso-position-horizontal:center;mso-position-horizontal-relative:margin;mso-position-vertical:absolute;mso-position-vertical-relative:text;mso-height-percent:0;mso-height-relative:margin;v-text-anchor:top" o:gfxdata="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" filled="f" stroked="f" strokeweight=".5pt">
                 <v:textbox>
@@ -19685,7 +19654,7 @@
             </wp:anchor>
           </w:drawing>
         </mc:Choice>
-        <mc:Fallback xmlns="">
+        <mc:Fallback>
           <w:pict>
             <v:shapetype w14:anchorId="561FBF00" id="_x0000_t202" coordsize="21600,21600" o:spt="202" path="m,l,21600r21600,l21600,xe">
               <v:stroke joinstyle="miter"/>
@@ -20053,7 +20022,7 @@
             </wp:anchor>
           </w:drawing>
         </mc:Choice>
-        <mc:Fallback xmlns="" xmlns:w16du="http://schemas.microsoft.com/office/word/2023/wordml/word16du">
+        <mc:Fallback xmlns:w16du="http://schemas.microsoft.com/office/word/2023/wordml/word16du">
           <w:pict>
             <v:rect w14:anchorId="078C8F92" id="Rectangle 92" o:spid="_x0000_s1026" style="position:absolute;margin-left:-70.85pt;margin-top:-35.15pt;width:841.65pt;height:47.4pt;z-index:251724800;visibility:visible;mso-wrap-style:square;mso-wrap-distance-left:9pt;mso-wrap-distance-top:0;mso-wrap-distance-right:9pt;mso-wrap-distance-bottom:0;mso-position-horizontal:absolute;mso-position-horizontal-relative:text;mso-position-vertical:absolute;mso-position-vertical-relative:text;v-text-anchor:middle" o:gfxdata="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" fillcolor="#303854" stroked="f" strokeweight="1pt"/>
           </w:pict>
@@ -20160,7 +20129,6 @@
                             <w:rPr>
                               <w:rFonts w:ascii="Quicksand" w:hAnsi="Quicksand"/>
                               <w:smallCaps/>
-                              <w:lang w:val="en-US"/>
                             </w:rPr>
                           </w:pPr>
                           <w:r>
@@ -20171,7 +20139,6 @@
                               <w:kern w:val="24"/>
                               <w:sz w:val="20"/>
                               <w:szCs w:val="20"/>
-                              <w:lang w:val="en-US"/>
                             </w:rPr>
                             <w:t>Référence :</w:t>
                           </w:r>
@@ -20183,7 +20150,6 @@
                               <w:kern w:val="24"/>
                               <w:sz w:val="20"/>
                               <w:szCs w:val="20"/>
-                              <w:lang w:val="en-US"/>
                             </w:rPr>
                             <w:t xml:space="preserve"> {{ref_d}}</w:t>
                           </w:r>
@@ -20195,7 +20161,6 @@
                               <w:kern w:val="24"/>
                               <w:sz w:val="20"/>
                               <w:szCs w:val="20"/>
-                              <w:lang w:val="en-US"/>
                             </w:rPr>
                             <w:t xml:space="preserve"> </w:t>
                           </w:r>
@@ -20207,7 +20172,6 @@
                             <w:jc w:val="right"/>
                             <w:rPr>
                               <w:rFonts w:ascii="Quicksand" w:hAnsi="Quicksand"/>
-                              <w:lang w:val="en-US"/>
                             </w:rPr>
                           </w:pPr>
                           <w:r>
@@ -20218,7 +20182,6 @@
                               <w:kern w:val="24"/>
                               <w:sz w:val="20"/>
                               <w:szCs w:val="20"/>
-                              <w:lang w:val="en-US"/>
                             </w:rPr>
                             <w:t>{</w:t>
                           </w:r>
@@ -20230,7 +20193,6 @@
                               <w:kern w:val="24"/>
                               <w:sz w:val="20"/>
                               <w:szCs w:val="20"/>
-                              <w:lang w:val="en-US"/>
                             </w:rPr>
                             <w:t>{client.nom_societe}</w:t>
                           </w:r>
@@ -20242,7 +20204,6 @@
                               <w:kern w:val="24"/>
                               <w:sz w:val="20"/>
                               <w:szCs w:val="20"/>
-                              <w:lang w:val="en-US"/>
                             </w:rPr>
                             <w:t>}</w:t>
                           </w:r>
@@ -20473,7 +20434,6 @@
                       <w:rPr>
                         <w:rFonts w:ascii="Quicksand" w:hAnsi="Quicksand"/>
                         <w:smallCaps/>
-                        <w:lang w:val="en-US"/>
                       </w:rPr>
                     </w:pPr>
                     <w:r>
@@ -20484,7 +20444,6 @@
                         <w:kern w:val="24"/>
                         <w:sz w:val="20"/>
                         <w:szCs w:val="20"/>
-                        <w:lang w:val="en-US"/>
                       </w:rPr>
                       <w:t>Référence :</w:t>
                     </w:r>
@@ -20496,7 +20455,6 @@
                         <w:kern w:val="24"/>
                         <w:sz w:val="20"/>
                         <w:szCs w:val="20"/>
-                        <w:lang w:val="en-US"/>
                       </w:rPr>
                       <w:t xml:space="preserve"> {{ref_d}}</w:t>
                     </w:r>
@@ -20508,7 +20466,6 @@
                         <w:kern w:val="24"/>
                         <w:sz w:val="20"/>
                         <w:szCs w:val="20"/>
-                        <w:lang w:val="en-US"/>
                       </w:rPr>
                       <w:t xml:space="preserve"> </w:t>
                     </w:r>
@@ -20520,7 +20477,6 @@
                       <w:jc w:val="right"/>
                       <w:rPr>
                         <w:rFonts w:ascii="Quicksand" w:hAnsi="Quicksand"/>
-                        <w:lang w:val="en-US"/>
                       </w:rPr>
                     </w:pPr>
                     <w:r>
@@ -20531,7 +20487,6 @@
                         <w:kern w:val="24"/>
                         <w:sz w:val="20"/>
                         <w:szCs w:val="20"/>
-                        <w:lang w:val="en-US"/>
                       </w:rPr>
                       <w:t>{</w:t>
                     </w:r>
@@ -20543,7 +20498,6 @@
                         <w:kern w:val="24"/>
                         <w:sz w:val="20"/>
                         <w:szCs w:val="20"/>
-                        <w:lang w:val="en-US"/>
                       </w:rPr>
                       <w:t>{client.nom_societe}</w:t>
                     </w:r>
@@ -20555,7 +20509,6 @@
                         <w:kern w:val="24"/>
                         <w:sz w:val="20"/>
                         <w:szCs w:val="20"/>
-                        <w:lang w:val="en-US"/>
                       </w:rPr>
                       <w:t>}</w:t>
                     </w:r>

</xml_diff>

<commit_message>
qqs trucs git add .! JAI AJOUTÉ LOPTION PARTICULIER DANS TYPE DE CLIENT
</commit_message>
<xml_diff>
--- a/Logiciel_PEP/mysite/polls/templates/polls/Devis_026.docx
+++ b/Logiciel_PEP/mysite/polls/templates/polls/Devis_026.docx
@@ -2105,6 +2105,181 @@
             <w:tabs>
               <w:tab w:val="right" w:leader="dot" w:pos="13994"/>
             </w:tabs>
+          </w:pPr>
+          <w:r>
+            <w:rPr>
+              <w:lang w:val="en-US"/>
+            </w:rPr>
+            <w:t xml:space="preserve">{% for phase in phases %} </w:t>
+          </w:r>
+          <w:hyperlink w:anchor="_Toc135055672" w:history="1">
+            <w:r>
+              <w:rPr>
+                <w:rStyle w:val="Lienhypertexte"/>
+                <w:rFonts w:ascii="Quicksand" w:hAnsi="Quicksand" w:cs="Taviraj"/>
+                <w:noProof/>
+                <w:sz w:val="20"/>
+                <w:szCs w:val="20"/>
+                <w:lang w:val="en-US"/>
+              </w:rPr>
+              <w:t xml:space="preserve">Phase </w:t>
+            </w:r>
+            <w:r>
+              <w:rPr>
+                <w:rStyle w:val="Lienhypertexte"/>
+                <w:rFonts w:ascii="Quicksand" w:hAnsi="Quicksand" w:cs="Taviraj"/>
+                <w:noProof/>
+                <w:sz w:val="20"/>
+                <w:szCs w:val="20"/>
+                <w:lang w:val="en-US"/>
+              </w:rPr>
+              <w:t>{{ phase.numero }}</w:t>
+            </w:r>
+            <w:r>
+              <w:rPr>
+                <w:rStyle w:val="Lienhypertexte"/>
+                <w:rFonts w:ascii="Quicksand" w:hAnsi="Quicksand" w:cs="Taviraj"/>
+                <w:noProof/>
+                <w:sz w:val="20"/>
+                <w:szCs w:val="20"/>
+                <w:lang w:val="en-US"/>
+              </w:rPr>
+              <w:t xml:space="preserve"> – </w:t>
+            </w:r>
+            <w:r>
+              <w:rPr>
+                <w:rStyle w:val="Lienhypertexte"/>
+                <w:rFonts w:ascii="Quicksand" w:hAnsi="Quicksand" w:cs="Taviraj"/>
+                <w:noProof/>
+                <w:sz w:val="20"/>
+                <w:szCs w:val="20"/>
+                <w:lang w:val="en-US"/>
+              </w:rPr>
+              <w:t>{{ phase.titre }}</w:t>
+            </w:r>
+            <w:r>
+              <w:rPr>
+                <w:rFonts w:ascii="Quicksand" w:hAnsi="Quicksand"/>
+                <w:noProof/>
+                <w:webHidden/>
+                <w:sz w:val="20"/>
+                <w:szCs w:val="20"/>
+                <w:lang w:val="en-US"/>
+              </w:rPr>
+              <w:tab/>
+            </w:r>
+            <w:r>
+              <w:rPr>
+                <w:rFonts w:ascii="Quicksand" w:hAnsi="Quicksand"/>
+                <w:noProof/>
+                <w:webHidden/>
+                <w:sz w:val="20"/>
+                <w:szCs w:val="20"/>
+              </w:rPr>
+              <w:fldChar w:fldCharType="begin"/>
+            </w:r>
+            <w:r>
+              <w:rPr>
+                <w:rFonts w:ascii="Quicksand" w:hAnsi="Quicksand"/>
+                <w:noProof/>
+                <w:webHidden/>
+                <w:sz w:val="20"/>
+                <w:szCs w:val="20"/>
+                <w:lang w:val="en-US"/>
+              </w:rPr>
+              <w:instrText xml:space="preserve"> PAGEREF _Toc135055672 \h </w:instrText>
+            </w:r>
+            <w:r>
+              <w:rPr>
+                <w:rFonts w:ascii="Quicksand" w:hAnsi="Quicksand"/>
+                <w:noProof/>
+                <w:webHidden/>
+                <w:sz w:val="20"/>
+                <w:szCs w:val="20"/>
+              </w:rPr>
+            </w:r>
+            <w:r>
+              <w:rPr>
+                <w:rFonts w:ascii="Quicksand" w:hAnsi="Quicksand"/>
+                <w:noProof/>
+                <w:webHidden/>
+                <w:sz w:val="20"/>
+                <w:szCs w:val="20"/>
+              </w:rPr>
+              <w:fldChar w:fldCharType="separate"/>
+            </w:r>
+            <w:r>
+              <w:rPr>
+                <w:rFonts w:ascii="Quicksand" w:hAnsi="Quicksand"/>
+                <w:noProof/>
+                <w:webHidden/>
+                <w:sz w:val="20"/>
+                <w:szCs w:val="20"/>
+                <w:lang w:val="en-US"/>
+              </w:rPr>
+              <w:t>16</w:t>
+            </w:r>
+            <w:r>
+              <w:rPr>
+                <w:rFonts w:ascii="Quicksand" w:hAnsi="Quicksand"/>
+                <w:noProof/>
+                <w:webHidden/>
+                <w:sz w:val="20"/>
+                <w:szCs w:val="20"/>
+              </w:rPr>
+              <w:fldChar w:fldCharType="end"/>
+            </w:r>
+          </w:hyperlink>
+        </w:p>
+        <w:p>
+          <w:pPr>
+            <w:pStyle w:val="TM2"/>
+            <w:tabs>
+              <w:tab w:val="right" w:leader="dot" w:pos="13994"/>
+            </w:tabs>
+            <w:rPr>
+              <w:rFonts w:ascii="Quicksand" w:eastAsiaTheme="minorEastAsia" w:hAnsi="Quicksand"/>
+              <w:noProof/>
+              <w:kern w:val="2"/>
+              <w:sz w:val="20"/>
+              <w:szCs w:val="20"/>
+              <w:lang w:val="en-US" w:eastAsia="fr-FR"/>
+              <w14:ligatures w14:val="standardContextual"/>
+            </w:rPr>
+          </w:pPr>
+          <w:r>
+            <w:rPr>
+              <w:lang w:val="en-US"/>
+            </w:rPr>
+            <w:t xml:space="preserve">{% </w:t>
+          </w:r>
+          <w:proofErr w:type="spellStart"/>
+          <w:r>
+            <w:rPr>
+              <w:lang w:val="en-US"/>
+            </w:rPr>
+            <w:t>end</w:t>
+          </w:r>
+          <w:r>
+            <w:rPr>
+              <w:lang w:val="en-US"/>
+            </w:rPr>
+            <w:t>for</w:t>
+          </w:r>
+          <w:proofErr w:type="spellEnd"/>
+          <w:r>
+            <w:rPr>
+              <w:lang w:val="en-US"/>
+            </w:rPr>
+            <w:t xml:space="preserve"> %}</w:t>
+          </w:r>
+        </w:p>
+        <w:p>
+          <w:pPr>
+            <w:pStyle w:val="TM1"/>
+            <w:tabs>
+              <w:tab w:val="right" w:leader="dot" w:pos="13994"/>
+            </w:tabs>
             <w:rPr>
               <w:rFonts w:ascii="Quicksand" w:eastAsiaTheme="minorEastAsia" w:hAnsi="Quicksand"/>
               <w:noProof/>
@@ -2115,16 +2290,17 @@
               <w14:ligatures w14:val="standardContextual"/>
             </w:rPr>
           </w:pPr>
-          <w:hyperlink w:anchor="_Toc135055672" w:history="1">
+          <w:hyperlink w:anchor="_Toc135055674" w:history="1">
             <w:r>
               <w:rPr>
                 <w:rStyle w:val="Lienhypertexte"/>
-                <w:rFonts w:ascii="Quicksand" w:hAnsi="Quicksand" w:cs="Taviraj"/>
+                <w:rFonts w:ascii="Quicksand" w:eastAsia="Times New Roman" w:hAnsi="Quicksand" w:cs="Taviraj"/>
                 <w:noProof/>
                 <w:sz w:val="20"/>
                 <w:szCs w:val="20"/>
-              </w:rPr>
-              <w:t>Phase 1 – Nom de la phase</w:t>
+                <w:lang w:eastAsia="fr-FR"/>
+              </w:rPr>
+              <w:t>Budget &amp; Planning</w:t>
             </w:r>
             <w:r>
               <w:rPr>
@@ -2154,7 +2330,7 @@
                 <w:sz w:val="20"/>
                 <w:szCs w:val="20"/>
               </w:rPr>
-              <w:instrText xml:space="preserve"> PAGEREF _Toc135055672 \h </w:instrText>
+              <w:instrText xml:space="preserve"> PAGEREF _Toc135055674 \h </w:instrText>
             </w:r>
             <w:r>
               <w:rPr>
@@ -2183,7 +2359,7 @@
                 <w:sz w:val="20"/>
                 <w:szCs w:val="20"/>
               </w:rPr>
-              <w:t>16</w:t>
+              <w:t>18</w:t>
             </w:r>
             <w:r>
               <w:rPr>
@@ -2213,306 +2389,97 @@
               <w14:ligatures w14:val="standardContextual"/>
             </w:rPr>
           </w:pPr>
-          <w:hyperlink w:anchor="_Toc135055673" w:history="1">
-            <w:r>
-              <w:rPr>
-                <w:rStyle w:val="Lienhypertexte"/>
-                <w:rFonts w:ascii="Quicksand" w:hAnsi="Quicksand" w:cs="Taviraj"/>
-                <w:noProof/>
-                <w:sz w:val="20"/>
-                <w:szCs w:val="20"/>
-              </w:rPr>
-              <w:t>Phase</w:t>
-            </w:r>
-            <w:r>
-              <w:rPr>
-                <w:rStyle w:val="Lienhypertexte"/>
-                <w:rFonts w:ascii="Quicksand" w:hAnsi="Quicksand" w:cs="Arial"/>
-                <w:i/>
-                <w:iCs/>
-                <w:noProof/>
-                <w:sz w:val="20"/>
-                <w:szCs w:val="20"/>
-              </w:rPr>
-              <w:t xml:space="preserve"> </w:t>
-            </w:r>
-            <w:r>
-              <w:rPr>
-                <w:rStyle w:val="Lienhypertexte"/>
-                <w:rFonts w:ascii="Quicksand" w:hAnsi="Quicksand" w:cs="Taviraj"/>
-                <w:noProof/>
-                <w:sz w:val="20"/>
-                <w:szCs w:val="20"/>
-              </w:rPr>
-              <w:t>2 – Nom de la phase</w:t>
-            </w:r>
-            <w:r>
-              <w:rPr>
-                <w:rFonts w:ascii="Quicksand" w:hAnsi="Quicksand"/>
-                <w:noProof/>
-                <w:webHidden/>
-                <w:sz w:val="20"/>
-                <w:szCs w:val="20"/>
-              </w:rPr>
-              <w:tab/>
-            </w:r>
-            <w:r>
-              <w:rPr>
-                <w:rFonts w:ascii="Quicksand" w:hAnsi="Quicksand"/>
-                <w:noProof/>
-                <w:webHidden/>
-                <w:sz w:val="20"/>
-                <w:szCs w:val="20"/>
-              </w:rPr>
-              <w:fldChar w:fldCharType="begin"/>
-            </w:r>
-            <w:r>
-              <w:rPr>
-                <w:rFonts w:ascii="Quicksand" w:hAnsi="Quicksand"/>
-                <w:noProof/>
-                <w:webHidden/>
-                <w:sz w:val="20"/>
-                <w:szCs w:val="20"/>
-              </w:rPr>
-              <w:instrText xml:space="preserve"> PAGEREF _Toc135055673 \h </w:instrText>
-            </w:r>
-            <w:r>
-              <w:rPr>
-                <w:rFonts w:ascii="Quicksand" w:hAnsi="Quicksand"/>
-                <w:noProof/>
-                <w:webHidden/>
-                <w:sz w:val="20"/>
-                <w:szCs w:val="20"/>
-              </w:rPr>
-            </w:r>
-            <w:r>
-              <w:rPr>
-                <w:rFonts w:ascii="Quicksand" w:hAnsi="Quicksand"/>
-                <w:noProof/>
-                <w:webHidden/>
-                <w:sz w:val="20"/>
-                <w:szCs w:val="20"/>
-              </w:rPr>
-              <w:fldChar w:fldCharType="separate"/>
-            </w:r>
-            <w:r>
-              <w:rPr>
-                <w:rFonts w:ascii="Quicksand" w:hAnsi="Quicksand"/>
-                <w:noProof/>
-                <w:webHidden/>
-                <w:sz w:val="20"/>
-                <w:szCs w:val="20"/>
-              </w:rPr>
-              <w:t>17</w:t>
-            </w:r>
-            <w:r>
-              <w:rPr>
-                <w:rFonts w:ascii="Quicksand" w:hAnsi="Quicksand"/>
-                <w:noProof/>
-                <w:webHidden/>
-                <w:sz w:val="20"/>
-                <w:szCs w:val="20"/>
-              </w:rPr>
-              <w:fldChar w:fldCharType="end"/>
-            </w:r>
-          </w:hyperlink>
-        </w:p>
-        <w:p>
-          <w:pPr>
-            <w:pStyle w:val="TM1"/>
-            <w:tabs>
-              <w:tab w:val="right" w:leader="dot" w:pos="13994"/>
-            </w:tabs>
+          <w:r>
+            <w:fldChar w:fldCharType="begin"/>
+          </w:r>
+          <w:r>
+            <w:instrText>HYPERLINK \l "_Toc135055675"</w:instrText>
+          </w:r>
+          <w:r>
+            <w:fldChar w:fldCharType="separate"/>
+          </w:r>
+          <w:r>
             <w:rPr>
-              <w:rFonts w:ascii="Quicksand" w:eastAsiaTheme="minorEastAsia" w:hAnsi="Quicksand"/>
+              <w:rStyle w:val="Lienhypertexte"/>
+              <w:rFonts w:ascii="Quicksand" w:hAnsi="Quicksand" w:cs="Taviraj"/>
               <w:noProof/>
-              <w:kern w:val="2"/>
               <w:sz w:val="20"/>
               <w:szCs w:val="20"/>
-              <w:lang w:eastAsia="fr-FR"/>
-              <w14:ligatures w14:val="standardContextual"/>
             </w:rPr>
-          </w:pPr>
-          <w:hyperlink w:anchor="_Toc135055674" w:history="1">
-            <w:r>
-              <w:rPr>
-                <w:rStyle w:val="Lienhypertexte"/>
-                <w:rFonts w:ascii="Quicksand" w:eastAsia="Times New Roman" w:hAnsi="Quicksand" w:cs="Taviraj"/>
-                <w:noProof/>
-                <w:sz w:val="20"/>
-                <w:szCs w:val="20"/>
-                <w:lang w:eastAsia="fr-FR"/>
-              </w:rPr>
-              <w:t>Budget &amp; Planning</w:t>
-            </w:r>
-            <w:r>
-              <w:rPr>
-                <w:rFonts w:ascii="Quicksand" w:hAnsi="Quicksand"/>
-                <w:noProof/>
-                <w:webHidden/>
-                <w:sz w:val="20"/>
-                <w:szCs w:val="20"/>
-              </w:rPr>
-              <w:tab/>
-            </w:r>
-            <w:r>
-              <w:rPr>
-                <w:rFonts w:ascii="Quicksand" w:hAnsi="Quicksand"/>
-                <w:noProof/>
-                <w:webHidden/>
-                <w:sz w:val="20"/>
-                <w:szCs w:val="20"/>
-              </w:rPr>
-              <w:fldChar w:fldCharType="begin"/>
-            </w:r>
-            <w:r>
-              <w:rPr>
-                <w:rFonts w:ascii="Quicksand" w:hAnsi="Quicksand"/>
-                <w:noProof/>
-                <w:webHidden/>
-                <w:sz w:val="20"/>
-                <w:szCs w:val="20"/>
-              </w:rPr>
-              <w:instrText xml:space="preserve"> PAGEREF _Toc135055674 \h </w:instrText>
-            </w:r>
-            <w:r>
-              <w:rPr>
-                <w:rFonts w:ascii="Quicksand" w:hAnsi="Quicksand"/>
-                <w:noProof/>
-                <w:webHidden/>
-                <w:sz w:val="20"/>
-                <w:szCs w:val="20"/>
-              </w:rPr>
-            </w:r>
-            <w:r>
-              <w:rPr>
-                <w:rFonts w:ascii="Quicksand" w:hAnsi="Quicksand"/>
-                <w:noProof/>
-                <w:webHidden/>
-                <w:sz w:val="20"/>
-                <w:szCs w:val="20"/>
-              </w:rPr>
-              <w:fldChar w:fldCharType="separate"/>
-            </w:r>
-            <w:r>
-              <w:rPr>
-                <w:rFonts w:ascii="Quicksand" w:hAnsi="Quicksand"/>
-                <w:noProof/>
-                <w:webHidden/>
-                <w:sz w:val="20"/>
-                <w:szCs w:val="20"/>
-              </w:rPr>
-              <w:t>18</w:t>
-            </w:r>
-            <w:r>
-              <w:rPr>
-                <w:rFonts w:ascii="Quicksand" w:hAnsi="Quicksand"/>
-                <w:noProof/>
-                <w:webHidden/>
-                <w:sz w:val="20"/>
-                <w:szCs w:val="20"/>
-              </w:rPr>
-              <w:fldChar w:fldCharType="end"/>
-            </w:r>
-          </w:hyperlink>
-        </w:p>
-        <w:p>
-          <w:pPr>
-            <w:pStyle w:val="TM2"/>
-            <w:tabs>
-              <w:tab w:val="right" w:leader="dot" w:pos="13994"/>
-            </w:tabs>
+            <w:t>Budget</w:t>
+          </w:r>
+          <w:r>
             <w:rPr>
-              <w:rFonts w:ascii="Quicksand" w:eastAsiaTheme="minorEastAsia" w:hAnsi="Quicksand"/>
+              <w:rFonts w:ascii="Quicksand" w:hAnsi="Quicksand"/>
               <w:noProof/>
-              <w:kern w:val="2"/>
+              <w:webHidden/>
               <w:sz w:val="20"/>
               <w:szCs w:val="20"/>
-              <w:lang w:eastAsia="fr-FR"/>
-              <w14:ligatures w14:val="standardContextual"/>
             </w:rPr>
-          </w:pPr>
-          <w:hyperlink w:anchor="_Toc135055675" w:history="1">
-            <w:r>
-              <w:rPr>
-                <w:rStyle w:val="Lienhypertexte"/>
-                <w:rFonts w:ascii="Quicksand" w:hAnsi="Quicksand" w:cs="Taviraj"/>
-                <w:noProof/>
-                <w:sz w:val="20"/>
-                <w:szCs w:val="20"/>
-              </w:rPr>
-              <w:t>Budget</w:t>
-            </w:r>
-            <w:r>
-              <w:rPr>
-                <w:rFonts w:ascii="Quicksand" w:hAnsi="Quicksand"/>
-                <w:noProof/>
-                <w:webHidden/>
-                <w:sz w:val="20"/>
-                <w:szCs w:val="20"/>
-              </w:rPr>
-              <w:tab/>
-            </w:r>
-            <w:r>
-              <w:rPr>
-                <w:rFonts w:ascii="Quicksand" w:hAnsi="Quicksand"/>
-                <w:noProof/>
-                <w:webHidden/>
-                <w:sz w:val="20"/>
-                <w:szCs w:val="20"/>
-              </w:rPr>
-              <w:fldChar w:fldCharType="begin"/>
-            </w:r>
-            <w:r>
-              <w:rPr>
-                <w:rFonts w:ascii="Quicksand" w:hAnsi="Quicksand"/>
-                <w:noProof/>
-                <w:webHidden/>
-                <w:sz w:val="20"/>
-                <w:szCs w:val="20"/>
-              </w:rPr>
-              <w:instrText xml:space="preserve"> PAGEREF _Toc135055675 \h </w:instrText>
-            </w:r>
-            <w:r>
-              <w:rPr>
-                <w:rFonts w:ascii="Quicksand" w:hAnsi="Quicksand"/>
-                <w:noProof/>
-                <w:webHidden/>
-                <w:sz w:val="20"/>
-                <w:szCs w:val="20"/>
-              </w:rPr>
-            </w:r>
-            <w:r>
-              <w:rPr>
-                <w:rFonts w:ascii="Quicksand" w:hAnsi="Quicksand"/>
-                <w:noProof/>
-                <w:webHidden/>
-                <w:sz w:val="20"/>
-                <w:szCs w:val="20"/>
-              </w:rPr>
-              <w:fldChar w:fldCharType="separate"/>
-            </w:r>
-            <w:r>
-              <w:rPr>
-                <w:rFonts w:ascii="Quicksand" w:hAnsi="Quicksand"/>
-                <w:noProof/>
-                <w:webHidden/>
-                <w:sz w:val="20"/>
-                <w:szCs w:val="20"/>
-              </w:rPr>
-              <w:t>19</w:t>
-            </w:r>
-            <w:r>
-              <w:rPr>
-                <w:rFonts w:ascii="Quicksand" w:hAnsi="Quicksand"/>
-                <w:noProof/>
-                <w:webHidden/>
-                <w:sz w:val="20"/>
-                <w:szCs w:val="20"/>
-              </w:rPr>
-              <w:fldChar w:fldCharType="end"/>
-            </w:r>
-          </w:hyperlink>
+            <w:tab/>
+          </w:r>
+          <w:r>
+            <w:rPr>
+              <w:rFonts w:ascii="Quicksand" w:hAnsi="Quicksand"/>
+              <w:noProof/>
+              <w:webHidden/>
+              <w:sz w:val="20"/>
+              <w:szCs w:val="20"/>
+            </w:rPr>
+            <w:fldChar w:fldCharType="begin"/>
+          </w:r>
+          <w:r>
+            <w:rPr>
+              <w:rFonts w:ascii="Quicksand" w:hAnsi="Quicksand"/>
+              <w:noProof/>
+              <w:webHidden/>
+              <w:sz w:val="20"/>
+              <w:szCs w:val="20"/>
+            </w:rPr>
+            <w:instrText xml:space="preserve"> PAGEREF _Toc135055675 \h </w:instrText>
+          </w:r>
+          <w:r>
+            <w:rPr>
+              <w:rFonts w:ascii="Quicksand" w:hAnsi="Quicksand"/>
+              <w:noProof/>
+              <w:webHidden/>
+              <w:sz w:val="20"/>
+              <w:szCs w:val="20"/>
+            </w:rPr>
+          </w:r>
+          <w:r>
+            <w:rPr>
+              <w:rFonts w:ascii="Quicksand" w:hAnsi="Quicksand"/>
+              <w:noProof/>
+              <w:webHidden/>
+              <w:sz w:val="20"/>
+              <w:szCs w:val="20"/>
+            </w:rPr>
+            <w:fldChar w:fldCharType="separate"/>
+          </w:r>
+          <w:r>
+            <w:rPr>
+              <w:rFonts w:ascii="Quicksand" w:hAnsi="Quicksand"/>
+              <w:noProof/>
+              <w:webHidden/>
+              <w:sz w:val="20"/>
+              <w:szCs w:val="20"/>
+            </w:rPr>
+            <w:t>19</w:t>
+          </w:r>
+          <w:r>
+            <w:rPr>
+              <w:rFonts w:ascii="Quicksand" w:hAnsi="Quicksand"/>
+              <w:noProof/>
+              <w:webHidden/>
+              <w:sz w:val="20"/>
+              <w:szCs w:val="20"/>
+            </w:rPr>
+            <w:fldChar w:fldCharType="end"/>
+          </w:r>
+          <w:r>
+            <w:fldChar w:fldCharType="end"/>
+          </w:r>
         </w:p>
         <w:p>
           <w:pPr>
@@ -2758,7 +2725,28 @@
           <w:rFonts w:ascii="Quicksand" w:hAnsi="Quicksand"/>
           <w:highlight w:val="yellow"/>
         </w:rPr>
-        <w:t>nom des phases</w:t>
+        <w:t>nom des phas</w:t>
+      </w:r>
+      <w:r>
+        <w:rPr>
+          <w:rFonts w:ascii="Quicksand" w:hAnsi="Quicksand"/>
+          <w:highlight w:val="yellow"/>
+        </w:rPr>
+        <w:t>e</w:t>
+      </w:r>
+      <w:r>
+        <w:rPr>
+          <w:rFonts w:ascii="Quicksand" w:hAnsi="Quicksand"/>
+          <w:highlight w:val="yellow"/>
+        </w:rPr>
+        <w:t>s</w:t>
+      </w:r>
+      <w:r>
+        <w:rPr>
+          <w:rFonts w:ascii="Quicksand" w:hAnsi="Quicksand"/>
+          <w:highlight w:val="yellow"/>
+        </w:rPr>
+        <w:t xml:space="preserve"> et les NUMÉROS DE PAGES</w:t>
       </w:r>
       <w:r>
         <w:rPr>
@@ -3010,7 +2998,7 @@
           <w:noProof/>
         </w:rPr>
         <w:drawing>
-          <wp:anchor distT="0" distB="0" distL="114300" distR="114300" simplePos="0" relativeHeight="251632627" behindDoc="1" locked="0" layoutInCell="1" allowOverlap="1" wp14:anchorId="062B2523" wp14:editId="169D9525">
+          <wp:anchor distT="0" distB="0" distL="114300" distR="114300" simplePos="0" relativeHeight="251632627" behindDoc="1" locked="0" layoutInCell="1" allowOverlap="1" wp14:anchorId="062B2523" wp14:editId="18889791">
             <wp:simplePos x="0" y="0"/>
             <wp:positionH relativeFrom="margin">
               <wp:align>center</wp:align>
@@ -3165,7 +3153,7 @@
           <w:lang w:eastAsia="fr-FR"/>
         </w:rPr>
         <w:drawing>
-          <wp:anchor distT="0" distB="0" distL="114300" distR="114300" simplePos="0" relativeHeight="251816960" behindDoc="0" locked="0" layoutInCell="1" allowOverlap="1" wp14:anchorId="156A8DB4" wp14:editId="08BD2571">
+          <wp:anchor distT="0" distB="0" distL="114300" distR="114300" simplePos="0" relativeHeight="251816960" behindDoc="0" locked="0" layoutInCell="1" allowOverlap="1" wp14:anchorId="156A8DB4" wp14:editId="1EED815D">
             <wp:simplePos x="0" y="0"/>
             <wp:positionH relativeFrom="margin">
               <wp:posOffset>-168275</wp:posOffset>
@@ -6487,7 +6475,7 @@
           <w:lang w:eastAsia="fr-FR"/>
         </w:rPr>
         <w:drawing>
-          <wp:anchor distT="0" distB="0" distL="114300" distR="114300" simplePos="0" relativeHeight="251782144" behindDoc="0" locked="0" layoutInCell="1" allowOverlap="1" wp14:anchorId="195A75D9" wp14:editId="44338D36">
+          <wp:anchor distT="0" distB="0" distL="114300" distR="114300" simplePos="0" relativeHeight="251782144" behindDoc="0" locked="0" layoutInCell="1" allowOverlap="1" wp14:anchorId="195A75D9" wp14:editId="32526B5C">
             <wp:simplePos x="0" y="0"/>
             <wp:positionH relativeFrom="margin">
               <wp:posOffset>2449830</wp:posOffset>
@@ -6559,7 +6547,7 @@
           <w:lang w:eastAsia="fr-FR"/>
         </w:rPr>
         <w:drawing>
-          <wp:anchor distT="0" distB="0" distL="114300" distR="114300" simplePos="0" relativeHeight="251781120" behindDoc="0" locked="0" layoutInCell="1" allowOverlap="1" wp14:anchorId="2FDA73BB" wp14:editId="03433421">
+          <wp:anchor distT="0" distB="0" distL="114300" distR="114300" simplePos="0" relativeHeight="251781120" behindDoc="0" locked="0" layoutInCell="1" allowOverlap="1" wp14:anchorId="2FDA73BB" wp14:editId="2BFD5FD6">
             <wp:simplePos x="0" y="0"/>
             <wp:positionH relativeFrom="column">
               <wp:posOffset>8644890</wp:posOffset>
@@ -9984,7 +9972,7 @@
           <w:color w:val="FFFFFF" w:themeColor="background1"/>
         </w:rPr>
         <w:drawing>
-          <wp:anchor distT="0" distB="0" distL="114300" distR="114300" simplePos="0" relativeHeight="251631602" behindDoc="1" locked="0" layoutInCell="1" allowOverlap="1" wp14:anchorId="454F5C95" wp14:editId="4CDB5D78">
+          <wp:anchor distT="0" distB="0" distL="114300" distR="114300" simplePos="0" relativeHeight="251631602" behindDoc="1" locked="0" layoutInCell="1" allowOverlap="1" wp14:anchorId="454F5C95" wp14:editId="5CCC7DA7">
             <wp:simplePos x="0" y="0"/>
             <wp:positionH relativeFrom="margin">
               <wp:align>center</wp:align>
@@ -10667,6 +10655,7 @@
         <w:br w:type="page"/>
       </w:r>
     </w:p>
+    <w:bookmarkStart w:id="23" w:name="_Toc135055669"/>
     <w:p>
       <w:pPr>
         <w:pStyle w:val="Sous-titrePEP"/>
@@ -10677,7 +10666,6 @@
           <w:lang w:val="fr-FR"/>
         </w:rPr>
       </w:pPr>
-      <w:bookmarkStart w:id="23" w:name="_Toc135055669"/>
       <w:r>
         <w:rPr>
           <w:noProof/>
@@ -13543,7 +13531,7 @@
           <w:color w:val="FFFFFF" w:themeColor="background1"/>
         </w:rPr>
         <w:drawing>
-          <wp:anchor distT="0" distB="0" distL="114300" distR="114300" simplePos="0" relativeHeight="251630577" behindDoc="1" locked="0" layoutInCell="1" allowOverlap="1" wp14:anchorId="5E6DA759" wp14:editId="7FFDF635">
+          <wp:anchor distT="0" distB="0" distL="114300" distR="114300" simplePos="0" relativeHeight="251630577" behindDoc="1" locked="0" layoutInCell="1" allowOverlap="1" wp14:anchorId="5E6DA759" wp14:editId="2E506201">
             <wp:simplePos x="0" y="0"/>
             <wp:positionH relativeFrom="margin">
               <wp:align>center</wp:align>
@@ -15417,10 +15405,10 @@
         <w:tblLook w:val="04A0" w:firstRow="1" w:lastRow="0" w:firstColumn="1" w:lastColumn="0" w:noHBand="0" w:noVBand="1"/>
       </w:tblPr>
       <w:tblGrid>
-        <w:gridCol w:w="2478"/>
+        <w:gridCol w:w="2445"/>
         <w:gridCol w:w="2068"/>
         <w:gridCol w:w="5348"/>
-        <w:gridCol w:w="4906"/>
+        <w:gridCol w:w="4939"/>
       </w:tblGrid>
       <w:tr>
         <w:tc>
@@ -15944,9 +15932,9 @@
         <w:tblLook w:val="04A0" w:firstRow="1" w:lastRow="0" w:firstColumn="1" w:lastColumn="0" w:noHBand="0" w:noVBand="1"/>
       </w:tblPr>
       <w:tblGrid>
-        <w:gridCol w:w="7892"/>
-        <w:gridCol w:w="3530"/>
-        <w:gridCol w:w="3378"/>
+        <w:gridCol w:w="7915"/>
+        <w:gridCol w:w="3541"/>
+        <w:gridCol w:w="3344"/>
       </w:tblGrid>
       <w:tr>
         <w:tc>
@@ -18565,7 +18553,7 @@
           <w:lang w:eastAsia="fr-FR"/>
         </w:rPr>
         <w:drawing>
-          <wp:anchor distT="0" distB="0" distL="114300" distR="114300" simplePos="0" relativeHeight="251640825" behindDoc="0" locked="0" layoutInCell="1" allowOverlap="1" wp14:anchorId="0F95417F" wp14:editId="253BBE3D">
+          <wp:anchor distT="0" distB="0" distL="114300" distR="114300" simplePos="0" relativeHeight="251640825" behindDoc="0" locked="0" layoutInCell="1" allowOverlap="1" wp14:anchorId="0F95417F" wp14:editId="2A879448">
             <wp:simplePos x="0" y="0"/>
             <wp:positionH relativeFrom="margin">
               <wp:align>center</wp:align>
@@ -20385,7 +20373,7 @@
           <wp:extent cx="2202180" cy="518160"/>
           <wp:effectExtent l="0" t="0" r="7620" b="0"/>
           <wp:wrapNone/>
-          <wp:docPr id="1790121778" name="Image 1790121778"/>
+          <wp:docPr id="1379167410" name="Image 1379167410"/>
           <wp:cNvGraphicFramePr>
             <a:graphicFrameLocks xmlns:a="http://schemas.openxmlformats.org/drawingml/2006/main" noChangeAspect="1"/>
           </wp:cNvGraphicFramePr>
@@ -20469,8 +20457,11 @@
                             <w:rPr>
                               <w:rFonts w:ascii="Quicksand" w:hAnsi="Quicksand"/>
                               <w:smallCaps/>
+                              <w:lang w:val="en-US"/>
                             </w:rPr>
                           </w:pPr>
+                          <w:proofErr w:type="spellStart"/>
+                          <w:proofErr w:type="gramStart"/>
                           <w:r>
                             <w:rPr>
                               <w:rFonts w:ascii="Quicksand" w:eastAsia="Roboto Lt" w:hAnsi="Quicksand"/>
@@ -20479,9 +20470,11 @@
                               <w:kern w:val="24"/>
                               <w:sz w:val="20"/>
                               <w:szCs w:val="20"/>
+                              <w:lang w:val="en-US"/>
                             </w:rPr>
-                            <w:t>Référence :</w:t>
+                            <w:t>Référence</w:t>
                           </w:r>
+                          <w:proofErr w:type="spellEnd"/>
                           <w:r>
                             <w:rPr>
                               <w:rFonts w:ascii="Quicksand" w:eastAsia="Roboto Lt" w:hAnsi="Quicksand"/>
@@ -20490,6 +20483,20 @@
                               <w:kern w:val="24"/>
                               <w:sz w:val="20"/>
                               <w:szCs w:val="20"/>
+                              <w:lang w:val="en-US"/>
+                            </w:rPr>
+                            <w:t> :</w:t>
+                          </w:r>
+                          <w:proofErr w:type="gramEnd"/>
+                          <w:r>
+                            <w:rPr>
+                              <w:rFonts w:ascii="Quicksand" w:eastAsia="Roboto Lt" w:hAnsi="Quicksand"/>
+                              <w:smallCaps/>
+                              <w:color w:val="FFFFFF" w:themeColor="background1"/>
+                              <w:kern w:val="24"/>
+                              <w:sz w:val="20"/>
+                              <w:szCs w:val="20"/>
+                              <w:lang w:val="en-US"/>
                             </w:rPr>
                             <w:t xml:space="preserve"> {{</w:t>
                           </w:r>
@@ -20502,6 +20509,7 @@
                               <w:kern w:val="24"/>
                               <w:sz w:val="20"/>
                               <w:szCs w:val="20"/>
+                              <w:lang w:val="en-US"/>
                             </w:rPr>
                             <w:t>ref_d</w:t>
                           </w:r>
@@ -20514,6 +20522,7 @@
                               <w:kern w:val="24"/>
                               <w:sz w:val="20"/>
                               <w:szCs w:val="20"/>
+                              <w:lang w:val="en-US"/>
                             </w:rPr>
                             <w:t>}}</w:t>
                           </w:r>
@@ -20525,6 +20534,7 @@
                               <w:kern w:val="24"/>
                               <w:sz w:val="20"/>
                               <w:szCs w:val="20"/>
+                              <w:lang w:val="en-US"/>
                             </w:rPr>
                             <w:t xml:space="preserve"> </w:t>
                           </w:r>
@@ -20536,6 +20546,7 @@
                             <w:jc w:val="right"/>
                             <w:rPr>
                               <w:rFonts w:ascii="Quicksand" w:hAnsi="Quicksand"/>
+                              <w:lang w:val="en-US"/>
                             </w:rPr>
                           </w:pPr>
                           <w:r>
@@ -20546,6 +20557,7 @@
                               <w:kern w:val="24"/>
                               <w:sz w:val="20"/>
                               <w:szCs w:val="20"/>
+                              <w:lang w:val="en-US"/>
                             </w:rPr>
                             <w:t>{</w:t>
                           </w:r>
@@ -20557,8 +20569,35 @@
                               <w:kern w:val="24"/>
                               <w:sz w:val="20"/>
                               <w:szCs w:val="20"/>
+                              <w:lang w:val="en-US"/>
                             </w:rPr>
-                            <w:t>{client.nom_societe}</w:t>
+                            <w:t>{</w:t>
+                          </w:r>
+                          <w:proofErr w:type="spellStart"/>
+                          <w:r>
+                            <w:rPr>
+                              <w:rFonts w:ascii="Quicksand" w:eastAsia="SimSun" w:hAnsi="Quicksand"/>
+                              <w:smallCaps/>
+                              <w:color w:val="FFFFFF" w:themeColor="background1"/>
+                              <w:kern w:val="24"/>
+                              <w:sz w:val="20"/>
+                              <w:szCs w:val="20"/>
+                              <w:lang w:val="en-US"/>
+                            </w:rPr>
+                            <w:t>client.nom_societe</w:t>
+                          </w:r>
+                          <w:proofErr w:type="spellEnd"/>
+                          <w:r>
+                            <w:rPr>
+                              <w:rFonts w:ascii="Quicksand" w:eastAsia="SimSun" w:hAnsi="Quicksand"/>
+                              <w:smallCaps/>
+                              <w:color w:val="FFFFFF" w:themeColor="background1"/>
+                              <w:kern w:val="24"/>
+                              <w:sz w:val="20"/>
+                              <w:szCs w:val="20"/>
+                              <w:lang w:val="en-US"/>
+                            </w:rPr>
+                            <w:t>}</w:t>
                           </w:r>
                           <w:r>
                             <w:rPr>
@@ -20568,6 +20607,7 @@
                               <w:kern w:val="24"/>
                               <w:sz w:val="20"/>
                               <w:szCs w:val="20"/>
+                              <w:lang w:val="en-US"/>
                             </w:rPr>
                             <w:t>}</w:t>
                           </w:r>
@@ -20787,7 +20827,7 @@
               <v:stroke joinstyle="miter"/>
               <v:path gradientshapeok="t" o:connecttype="rect"/>
             </v:shapetype>
-            <v:shape id="ZoneTexte 16" o:spid="_x0000_s1069" type="#_x0000_t202" style="position:absolute;margin-left:407.95pt;margin-top:-34.2pt;width:360.7pt;height:47.6pt;z-index:251726848;visibility:visible;mso-wrap-style:square;mso-height-percent:0;mso-wrap-distance-left:9pt;mso-wrap-distance-top:0;mso-wrap-distance-right:9pt;mso-wrap-distance-bottom:0;mso-position-horizontal:absolute;mso-position-horizontal-relative:text;mso-position-vertical:absolute;mso-position-vertical-relative:text;mso-height-percent:0;mso-height-relative:margin;v-text-anchor:top" o:gfxdata="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" filled="f" stroked="f">
+            <v:shape id="ZoneTexte 16" o:spid="_x0000_s1069" type="#_x0000_t202" style="position:absolute;margin-left:407.95pt;margin-top:-34.2pt;width:360.7pt;height:47.6pt;z-index:251726848;visibility:visible;mso-wrap-style:square;mso-height-percent:0;mso-wrap-distance-left:9pt;mso-wrap-distance-top:0;mso-wrap-distance-right:9pt;mso-wrap-distance-bottom:0;mso-position-horizontal:absolute;mso-position-horizontal-relative:text;mso-position-vertical:absolute;mso-position-vertical-relative:text;mso-height-percent:0;mso-height-relative:margin;v-text-anchor:top" o:gfxdata="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" filled="f" stroked="f">
               <v:textbox>
                 <w:txbxContent>
                   <w:p>
@@ -20798,8 +20838,11 @@
                       <w:rPr>
                         <w:rFonts w:ascii="Quicksand" w:hAnsi="Quicksand"/>
                         <w:smallCaps/>
+                        <w:lang w:val="en-US"/>
                       </w:rPr>
                     </w:pPr>
+                    <w:proofErr w:type="spellStart"/>
+                    <w:proofErr w:type="gramStart"/>
                     <w:r>
                       <w:rPr>
                         <w:rFonts w:ascii="Quicksand" w:eastAsia="Roboto Lt" w:hAnsi="Quicksand"/>
@@ -20808,9 +20851,11 @@
                         <w:kern w:val="24"/>
                         <w:sz w:val="20"/>
                         <w:szCs w:val="20"/>
+                        <w:lang w:val="en-US"/>
                       </w:rPr>
-                      <w:t>Référence :</w:t>
+                      <w:t>Référence</w:t>
                     </w:r>
+                    <w:proofErr w:type="spellEnd"/>
                     <w:r>
                       <w:rPr>
                         <w:rFonts w:ascii="Quicksand" w:eastAsia="Roboto Lt" w:hAnsi="Quicksand"/>
@@ -20819,6 +20864,20 @@
                         <w:kern w:val="24"/>
                         <w:sz w:val="20"/>
                         <w:szCs w:val="20"/>
+                        <w:lang w:val="en-US"/>
+                      </w:rPr>
+                      <w:t> :</w:t>
+                    </w:r>
+                    <w:proofErr w:type="gramEnd"/>
+                    <w:r>
+                      <w:rPr>
+                        <w:rFonts w:ascii="Quicksand" w:eastAsia="Roboto Lt" w:hAnsi="Quicksand"/>
+                        <w:smallCaps/>
+                        <w:color w:val="FFFFFF" w:themeColor="background1"/>
+                        <w:kern w:val="24"/>
+                        <w:sz w:val="20"/>
+                        <w:szCs w:val="20"/>
+                        <w:lang w:val="en-US"/>
                       </w:rPr>
                       <w:t xml:space="preserve"> {{</w:t>
                     </w:r>
@@ -20831,6 +20890,7 @@
                         <w:kern w:val="24"/>
                         <w:sz w:val="20"/>
                         <w:szCs w:val="20"/>
+                        <w:lang w:val="en-US"/>
                       </w:rPr>
                       <w:t>ref_d</w:t>
                     </w:r>
@@ -20843,6 +20903,7 @@
                         <w:kern w:val="24"/>
                         <w:sz w:val="20"/>
                         <w:szCs w:val="20"/>
+                        <w:lang w:val="en-US"/>
                       </w:rPr>
                       <w:t>}}</w:t>
                     </w:r>
@@ -20854,6 +20915,7 @@
                         <w:kern w:val="24"/>
                         <w:sz w:val="20"/>
                         <w:szCs w:val="20"/>
+                        <w:lang w:val="en-US"/>
                       </w:rPr>
                       <w:t xml:space="preserve"> </w:t>
                     </w:r>
@@ -20865,6 +20927,7 @@
                       <w:jc w:val="right"/>
                       <w:rPr>
                         <w:rFonts w:ascii="Quicksand" w:hAnsi="Quicksand"/>
+                        <w:lang w:val="en-US"/>
                       </w:rPr>
                     </w:pPr>
                     <w:r>
@@ -20875,6 +20938,7 @@
                         <w:kern w:val="24"/>
                         <w:sz w:val="20"/>
                         <w:szCs w:val="20"/>
+                        <w:lang w:val="en-US"/>
                       </w:rPr>
                       <w:t>{</w:t>
                     </w:r>
@@ -20886,8 +20950,35 @@
                         <w:kern w:val="24"/>
                         <w:sz w:val="20"/>
                         <w:szCs w:val="20"/>
+                        <w:lang w:val="en-US"/>
                       </w:rPr>
-                      <w:t>{client.nom_societe}</w:t>
+                      <w:t>{</w:t>
+                    </w:r>
+                    <w:proofErr w:type="spellStart"/>
+                    <w:r>
+                      <w:rPr>
+                        <w:rFonts w:ascii="Quicksand" w:eastAsia="SimSun" w:hAnsi="Quicksand"/>
+                        <w:smallCaps/>
+                        <w:color w:val="FFFFFF" w:themeColor="background1"/>
+                        <w:kern w:val="24"/>
+                        <w:sz w:val="20"/>
+                        <w:szCs w:val="20"/>
+                        <w:lang w:val="en-US"/>
+                      </w:rPr>
+                      <w:t>client.nom_societe</w:t>
+                    </w:r>
+                    <w:proofErr w:type="spellEnd"/>
+                    <w:r>
+                      <w:rPr>
+                        <w:rFonts w:ascii="Quicksand" w:eastAsia="SimSun" w:hAnsi="Quicksand"/>
+                        <w:smallCaps/>
+                        <w:color w:val="FFFFFF" w:themeColor="background1"/>
+                        <w:kern w:val="24"/>
+                        <w:sz w:val="20"/>
+                        <w:szCs w:val="20"/>
+                        <w:lang w:val="en-US"/>
+                      </w:rPr>
+                      <w:t>}</w:t>
                     </w:r>
                     <w:r>
                       <w:rPr>
@@ -20897,6 +20988,7 @@
                         <w:kern w:val="24"/>
                         <w:sz w:val="20"/>
                         <w:szCs w:val="20"/>
+                        <w:lang w:val="en-US"/>
                       </w:rPr>
                       <w:t>}</w:t>
                     </w:r>
@@ -23069,7 +23161,6 @@
   <w:style w:type="character" w:default="1" w:styleId="Policepardfaut">
     <w:name w:val="Default Paragraph Font"/>
     <w:uiPriority w:val="1"/>
-    <w:semiHidden/>
     <w:unhideWhenUsed/>
   </w:style>
   <w:style w:type="table" w:default="1" w:styleId="TableauNormal">

</xml_diff>